<commit_message>
updated unit assignment document
</commit_message>
<xml_diff>
--- a/ProjectDocuments/Java Air - Unit Implementation Assignment.docx
+++ b/ProjectDocuments/Java Air - Unit Implementation Assignment.docx
@@ -10,6 +10,7 @@
           <w:docPartUnique/>
         </w:docPartObj>
       </w:sdtPr>
+      <w:sdtEndPr/>
       <w:sdtContent>
         <w:p/>
         <w:p>
@@ -104,6 +105,7 @@
                                     <w:calendar w:val="gregorian"/>
                                   </w:date>
                                 </w:sdtPr>
+                                <w:sdtEndPr/>
                                 <w:sdtContent>
                                   <w:p>
                                     <w:pPr>
@@ -294,6 +296,7 @@
                                   <w:dataBinding w:prefixMappings="xmlns:ns0='http://purl.org/dc/elements/1.1/' xmlns:ns1='http://schemas.openxmlformats.org/package/2006/metadata/core-properties' " w:xpath="/ns1:coreProperties[1]/ns0:creator[1]" w:storeItemID="{6C3C8BC8-F283-45AE-878A-BAB7291924A1}"/>
                                   <w:text/>
                                 </w:sdtPr>
+                                <w:sdtEndPr/>
                                 <w:sdtContent>
                                   <w:p>
                                     <w:pPr>
@@ -343,6 +346,7 @@
                                     <w:dataBinding w:prefixMappings="xmlns:ns0='http://schemas.openxmlformats.org/officeDocument/2006/extended-properties' " w:xpath="/ns0:Properties[1]/ns0:Company[1]" w:storeItemID="{6668398D-A668-4E3E-A5EB-62B293D839F1}"/>
                                     <w:text/>
                                   </w:sdtPr>
+                                  <w:sdtEndPr/>
                                   <w:sdtContent>
                                     <w:r>
                                       <w:rPr>
@@ -380,6 +384,7 @@
                                     <w:dataBinding w:prefixMappings="xmlns:ns0='http://schemas.microsoft.com/office/2006/coverPageProps' " w:xpath="/ns0:CoverPageProperties[1]/ns0:CompanyAddress[1]" w:storeItemID="{55AF091B-3C7A-41E3-B477-F2FDAA23CFDA}"/>
                                     <w:text/>
                                   </w:sdtPr>
+                                  <w:sdtEndPr/>
                                   <w:sdtContent>
                                     <w:r>
                                       <w:rPr>
@@ -650,6 +655,7 @@
                                     <w:dataBinding w:prefixMappings="xmlns:ns0='http://purl.org/dc/elements/1.1/' xmlns:ns1='http://schemas.openxmlformats.org/package/2006/metadata/core-properties' " w:xpath="/ns1:coreProperties[1]/ns0:title[1]" w:storeItemID="{6C3C8BC8-F283-45AE-878A-BAB7291924A1}"/>
                                     <w:text w:multiLine="1"/>
                                   </w:sdtPr>
+                                  <w:sdtEndPr/>
                                   <w:sdtContent>
                                     <w:r>
                                       <w:rPr>
@@ -677,6 +683,7 @@
                                   <w:dataBinding w:prefixMappings="xmlns:ns0='http://purl.org/dc/elements/1.1/' xmlns:ns1='http://schemas.openxmlformats.org/package/2006/metadata/core-properties' " w:xpath="/ns1:coreProperties[1]/ns0:subject[1]" w:storeItemID="{6C3C8BC8-F283-45AE-878A-BAB7291924A1}"/>
                                   <w:text/>
                                 </w:sdtPr>
+                                <w:sdtEndPr/>
                                 <w:sdtContent>
                                   <w:p>
                                     <w:pPr>
@@ -968,8 +975,763 @@
       </w:sdtContent>
     </w:sdt>
     <w:p>
+      <w:pPr>
+        <w:rPr>
+          <w:b/>
+          <w:sz w:val="24"/>
+          <w:szCs w:val="24"/>
+          <w:u w:val="single"/>
+        </w:rPr>
+      </w:pPr>
+      <w:r>
+        <w:rPr>
+          <w:b/>
+          <w:sz w:val="24"/>
+          <w:szCs w:val="24"/>
+          <w:u w:val="single"/>
+        </w:rPr>
+        <w:lastRenderedPageBreak/>
+        <w:t>Change Log</w:t>
+      </w:r>
+    </w:p>
+    <w:tbl>
+      <w:tblPr>
+        <w:tblStyle w:val="TableGrid"/>
+        <w:tblW w:w="0" w:type="auto"/>
+        <w:tblLook w:val="04A0" w:firstRow="1" w:lastRow="0" w:firstColumn="1" w:lastColumn="0" w:noHBand="0" w:noVBand="1"/>
+      </w:tblPr>
+      <w:tblGrid>
+        <w:gridCol w:w="2337"/>
+        <w:gridCol w:w="2337"/>
+        <w:gridCol w:w="2338"/>
+        <w:gridCol w:w="2338"/>
+      </w:tblGrid>
+      <w:tr>
+        <w:tc>
+          <w:tcPr>
+            <w:tcW w:w="2337" w:type="dxa"/>
+          </w:tcPr>
+          <w:p>
+            <w:pPr>
+              <w:rPr>
+                <w:b/>
+                <w:sz w:val="24"/>
+                <w:szCs w:val="24"/>
+              </w:rPr>
+            </w:pPr>
+            <w:r>
+              <w:rPr>
+                <w:b/>
+                <w:sz w:val="24"/>
+                <w:szCs w:val="24"/>
+              </w:rPr>
+              <w:t>Version</w:t>
+            </w:r>
+          </w:p>
+        </w:tc>
+        <w:tc>
+          <w:tcPr>
+            <w:tcW w:w="2337" w:type="dxa"/>
+          </w:tcPr>
+          <w:p>
+            <w:pPr>
+              <w:rPr>
+                <w:b/>
+                <w:sz w:val="24"/>
+                <w:szCs w:val="24"/>
+              </w:rPr>
+            </w:pPr>
+            <w:r>
+              <w:rPr>
+                <w:b/>
+                <w:sz w:val="24"/>
+                <w:szCs w:val="24"/>
+              </w:rPr>
+              <w:t>Author</w:t>
+            </w:r>
+          </w:p>
+        </w:tc>
+        <w:tc>
+          <w:tcPr>
+            <w:tcW w:w="2338" w:type="dxa"/>
+          </w:tcPr>
+          <w:p>
+            <w:pPr>
+              <w:rPr>
+                <w:b/>
+                <w:sz w:val="24"/>
+                <w:szCs w:val="24"/>
+              </w:rPr>
+            </w:pPr>
+            <w:r>
+              <w:rPr>
+                <w:b/>
+                <w:sz w:val="24"/>
+                <w:szCs w:val="24"/>
+              </w:rPr>
+              <w:t>Date</w:t>
+            </w:r>
+          </w:p>
+        </w:tc>
+        <w:tc>
+          <w:tcPr>
+            <w:tcW w:w="2338" w:type="dxa"/>
+          </w:tcPr>
+          <w:p>
+            <w:pPr>
+              <w:rPr>
+                <w:b/>
+                <w:sz w:val="24"/>
+                <w:szCs w:val="24"/>
+              </w:rPr>
+            </w:pPr>
+            <w:r>
+              <w:rPr>
+                <w:b/>
+                <w:sz w:val="24"/>
+                <w:szCs w:val="24"/>
+              </w:rPr>
+              <w:t>Change Description</w:t>
+            </w:r>
+          </w:p>
+        </w:tc>
+      </w:tr>
+      <w:tr>
+        <w:tc>
+          <w:tcPr>
+            <w:tcW w:w="2337" w:type="dxa"/>
+          </w:tcPr>
+          <w:p>
+            <w:pPr>
+              <w:rPr>
+                <w:sz w:val="24"/>
+                <w:szCs w:val="24"/>
+              </w:rPr>
+            </w:pPr>
+            <w:r>
+              <w:rPr>
+                <w:sz w:val="24"/>
+                <w:szCs w:val="24"/>
+              </w:rPr>
+              <w:t>1.0.0</w:t>
+            </w:r>
+          </w:p>
+        </w:tc>
+        <w:tc>
+          <w:tcPr>
+            <w:tcW w:w="2337" w:type="dxa"/>
+          </w:tcPr>
+          <w:p>
+            <w:pPr>
+              <w:rPr>
+                <w:sz w:val="24"/>
+                <w:szCs w:val="24"/>
+              </w:rPr>
+            </w:pPr>
+            <w:r>
+              <w:rPr>
+                <w:sz w:val="24"/>
+                <w:szCs w:val="24"/>
+              </w:rPr>
+              <w:t>Steve Jia</w:t>
+            </w:r>
+          </w:p>
+        </w:tc>
+        <w:tc>
+          <w:tcPr>
+            <w:tcW w:w="2338" w:type="dxa"/>
+          </w:tcPr>
+          <w:p>
+            <w:pPr>
+              <w:rPr>
+                <w:sz w:val="24"/>
+                <w:szCs w:val="24"/>
+              </w:rPr>
+            </w:pPr>
+            <w:r>
+              <w:rPr>
+                <w:sz w:val="24"/>
+                <w:szCs w:val="24"/>
+              </w:rPr>
+              <w:t>2016-11-19</w:t>
+            </w:r>
+          </w:p>
+        </w:tc>
+        <w:tc>
+          <w:tcPr>
+            <w:tcW w:w="2338" w:type="dxa"/>
+          </w:tcPr>
+          <w:p>
+            <w:pPr>
+              <w:rPr>
+                <w:sz w:val="24"/>
+                <w:szCs w:val="24"/>
+              </w:rPr>
+            </w:pPr>
+            <w:r>
+              <w:rPr>
+                <w:sz w:val="24"/>
+                <w:szCs w:val="24"/>
+              </w:rPr>
+              <w:t>Initial Creation</w:t>
+            </w:r>
+          </w:p>
+        </w:tc>
+      </w:tr>
+    </w:tbl>
+    <w:p>
+      <w:pPr>
+        <w:rPr>
+          <w:sz w:val="24"/>
+          <w:szCs w:val="24"/>
+        </w:rPr>
+      </w:pPr>
+    </w:p>
+    <w:p>
+      <w:pPr>
+        <w:rPr>
+          <w:b/>
+          <w:sz w:val="24"/>
+          <w:szCs w:val="24"/>
+          <w:u w:val="single"/>
+        </w:rPr>
+      </w:pPr>
+      <w:r>
+        <w:rPr>
+          <w:b/>
+          <w:sz w:val="24"/>
+          <w:szCs w:val="24"/>
+          <w:u w:val="single"/>
+        </w:rPr>
+        <w:t>Implementation Status</w:t>
+      </w:r>
+    </w:p>
+    <w:tbl>
+      <w:tblPr>
+        <w:tblStyle w:val="TableGrid"/>
+        <w:tblW w:w="0" w:type="auto"/>
+        <w:tblLook w:val="04A0" w:firstRow="1" w:lastRow="0" w:firstColumn="1" w:lastColumn="0" w:noHBand="0" w:noVBand="1"/>
+      </w:tblPr>
+      <w:tblGrid>
+        <w:gridCol w:w="2337"/>
+        <w:gridCol w:w="2337"/>
+        <w:gridCol w:w="2338"/>
+        <w:gridCol w:w="2338"/>
+      </w:tblGrid>
+      <w:tr>
+        <w:tc>
+          <w:tcPr>
+            <w:tcW w:w="2337" w:type="dxa"/>
+          </w:tcPr>
+          <w:p>
+            <w:pPr>
+              <w:rPr>
+                <w:sz w:val="24"/>
+                <w:szCs w:val="24"/>
+              </w:rPr>
+            </w:pPr>
+          </w:p>
+        </w:tc>
+        <w:tc>
+          <w:tcPr>
+            <w:tcW w:w="2337" w:type="dxa"/>
+          </w:tcPr>
+          <w:p>
+            <w:pPr>
+              <w:rPr>
+                <w:sz w:val="24"/>
+                <w:szCs w:val="24"/>
+              </w:rPr>
+            </w:pPr>
+          </w:p>
+        </w:tc>
+        <w:tc>
+          <w:tcPr>
+            <w:tcW w:w="2338" w:type="dxa"/>
+          </w:tcPr>
+          <w:p>
+            <w:pPr>
+              <w:rPr>
+                <w:sz w:val="24"/>
+                <w:szCs w:val="24"/>
+              </w:rPr>
+            </w:pPr>
+          </w:p>
+        </w:tc>
+        <w:tc>
+          <w:tcPr>
+            <w:tcW w:w="2338" w:type="dxa"/>
+          </w:tcPr>
+          <w:p>
+            <w:pPr>
+              <w:rPr>
+                <w:sz w:val="24"/>
+                <w:szCs w:val="24"/>
+              </w:rPr>
+            </w:pPr>
+          </w:p>
+        </w:tc>
+      </w:tr>
+    </w:tbl>
+    <w:p>
+      <w:r>
+        <w:br w:type="page"/>
+      </w:r>
+    </w:p>
+    <w:p>
+      <w:pPr>
+        <w:pStyle w:val="Heading1"/>
+      </w:pPr>
+      <w:r>
+        <w:lastRenderedPageBreak/>
+        <w:t>Introduction</w:t>
+      </w:r>
+    </w:p>
+    <w:p>
+      <w:pPr>
+        <w:rPr>
+          <w:sz w:val="24"/>
+          <w:szCs w:val="24"/>
+        </w:rPr>
+      </w:pPr>
+      <w:r>
+        <w:tab/>
+      </w:r>
+      <w:r>
+        <w:rPr>
+          <w:sz w:val="24"/>
+          <w:szCs w:val="24"/>
+        </w:rPr>
+        <w:t xml:space="preserve">This document is for assigning Java Air code base units to each team member for implementation. </w:t>
+      </w:r>
+      <w:r>
+        <w:rPr>
+          <w:sz w:val="24"/>
+          <w:szCs w:val="24"/>
+        </w:rPr>
+        <w:t>Each team member should take responsibility to implement their part of the code base in order for the project to be completed on time.</w:t>
+      </w:r>
+      <w:r>
+        <w:rPr>
+          <w:sz w:val="24"/>
+          <w:szCs w:val="24"/>
+        </w:rPr>
+        <w:t xml:space="preserve"> Each team member should contribute during the implementation and help other team members if the need arises. Members assigned together in a group either have similar objectives and/or have similar programming skills in Java.</w:t>
+      </w:r>
+    </w:p>
+    <w:p>
+      <w:pPr>
+        <w:rPr>
+          <w:sz w:val="24"/>
+          <w:szCs w:val="24"/>
+        </w:rPr>
+      </w:pPr>
+      <w:r>
+        <w:rPr>
+          <w:sz w:val="24"/>
+          <w:szCs w:val="24"/>
+        </w:rPr>
+        <w:tab/>
+        <w:t xml:space="preserve">All team </w:t>
+      </w:r>
+      <w:r>
+        <w:rPr>
+          <w:sz w:val="24"/>
+          <w:szCs w:val="24"/>
+        </w:rPr>
+        <w:t>member</w:t>
+      </w:r>
+      <w:r>
+        <w:rPr>
+          <w:sz w:val="24"/>
+          <w:szCs w:val="24"/>
+        </w:rPr>
+        <w:t>s</w:t>
+      </w:r>
+      <w:r>
+        <w:rPr>
+          <w:sz w:val="24"/>
+          <w:szCs w:val="24"/>
+        </w:rPr>
+        <w:t xml:space="preserve"> must document their implementations, changes, and issues to the code base by using </w:t>
+      </w:r>
+      <w:proofErr w:type="spellStart"/>
+      <w:r>
+        <w:rPr>
+          <w:sz w:val="24"/>
+          <w:szCs w:val="24"/>
+        </w:rPr>
+        <w:t>git</w:t>
+      </w:r>
+      <w:proofErr w:type="spellEnd"/>
+      <w:r>
+        <w:rPr>
+          <w:sz w:val="24"/>
+          <w:szCs w:val="24"/>
+        </w:rPr>
+        <w:t>. The github page is used for managing changes, tracking issues, and documenting contributions.</w:t>
+      </w:r>
+      <w:r>
+        <w:rPr>
+          <w:sz w:val="24"/>
+          <w:szCs w:val="24"/>
+        </w:rPr>
+        <w:t xml:space="preserve"> If there are any questions or concerns regarding using </w:t>
+      </w:r>
+      <w:proofErr w:type="spellStart"/>
+      <w:r>
+        <w:rPr>
+          <w:sz w:val="24"/>
+          <w:szCs w:val="24"/>
+        </w:rPr>
+        <w:t>git</w:t>
+      </w:r>
+      <w:proofErr w:type="spellEnd"/>
+      <w:r>
+        <w:rPr>
+          <w:sz w:val="24"/>
+          <w:szCs w:val="24"/>
+        </w:rPr>
+        <w:t xml:space="preserve"> or implementing the code base, the team member must communicate with the project manager Steve Jia, or the configuration manager Amy </w:t>
+      </w:r>
+      <w:proofErr w:type="spellStart"/>
+      <w:r>
+        <w:rPr>
+          <w:sz w:val="24"/>
+          <w:szCs w:val="24"/>
+        </w:rPr>
+        <w:t>Erxleben</w:t>
+      </w:r>
+      <w:proofErr w:type="spellEnd"/>
+      <w:r>
+        <w:rPr>
+          <w:sz w:val="24"/>
+          <w:szCs w:val="24"/>
+        </w:rPr>
+        <w:t>.</w:t>
+      </w:r>
+    </w:p>
+    <w:p>
+      <w:pPr>
+        <w:pStyle w:val="Heading1"/>
+      </w:pPr>
+      <w:r>
+        <w:t>Terms Definition</w:t>
+      </w:r>
+    </w:p>
+    <w:p>
+      <w:pPr>
+        <w:rPr>
+          <w:sz w:val="24"/>
+          <w:szCs w:val="24"/>
+        </w:rPr>
+      </w:pPr>
+      <w:r>
+        <w:tab/>
+      </w:r>
+      <w:r>
+        <w:rPr>
+          <w:sz w:val="24"/>
+          <w:szCs w:val="24"/>
+        </w:rPr>
+        <w:t>In this document, three main terms will be referred to</w:t>
+      </w:r>
+      <w:r>
+        <w:rPr>
+          <w:sz w:val="24"/>
+          <w:szCs w:val="24"/>
+        </w:rPr>
+        <w:t xml:space="preserve"> when talking about the code base.</w:t>
+      </w:r>
+    </w:p>
+    <w:p>
+      <w:pPr>
+        <w:pStyle w:val="ListParagraph"/>
+        <w:numPr>
+          <w:ilvl w:val="0"/>
+          <w:numId w:val="3"/>
+        </w:numPr>
+        <w:rPr>
+          <w:sz w:val="24"/>
+          <w:szCs w:val="24"/>
+        </w:rPr>
+      </w:pPr>
+      <w:r>
+        <w:rPr>
+          <w:sz w:val="24"/>
+          <w:szCs w:val="24"/>
+        </w:rPr>
+        <w:t>View:</w:t>
+      </w:r>
+      <w:r>
+        <w:rPr>
+          <w:sz w:val="24"/>
+          <w:szCs w:val="24"/>
+        </w:rPr>
+        <w:t xml:space="preserve"> another term for GUI; a view is a unit that a user would see</w:t>
+      </w:r>
+    </w:p>
+    <w:p>
+      <w:pPr>
+        <w:pStyle w:val="ListParagraph"/>
+        <w:numPr>
+          <w:ilvl w:val="0"/>
+          <w:numId w:val="3"/>
+        </w:numPr>
+        <w:rPr>
+          <w:sz w:val="24"/>
+          <w:szCs w:val="24"/>
+        </w:rPr>
+      </w:pPr>
+      <w:r>
+        <w:rPr>
+          <w:sz w:val="24"/>
+          <w:szCs w:val="24"/>
+        </w:rPr>
+        <w:t>Controller:</w:t>
+      </w:r>
+      <w:r>
+        <w:rPr>
+          <w:sz w:val="24"/>
+          <w:szCs w:val="24"/>
+        </w:rPr>
+        <w:t xml:space="preserve"> accepts inputs and converts it to commands for the model or view</w:t>
+      </w:r>
+    </w:p>
+    <w:p>
+      <w:pPr>
+        <w:pStyle w:val="ListParagraph"/>
+        <w:numPr>
+          <w:ilvl w:val="0"/>
+          <w:numId w:val="3"/>
+        </w:numPr>
+        <w:rPr>
+          <w:sz w:val="24"/>
+          <w:szCs w:val="24"/>
+        </w:rPr>
+      </w:pPr>
+      <w:r>
+        <w:rPr>
+          <w:sz w:val="24"/>
+          <w:szCs w:val="24"/>
+        </w:rPr>
+        <w:t>Model:</w:t>
+      </w:r>
+      <w:r>
+        <w:rPr>
+          <w:sz w:val="24"/>
+          <w:szCs w:val="24"/>
+        </w:rPr>
+        <w:t xml:space="preserve"> </w:t>
+      </w:r>
+      <w:r>
+        <w:rPr>
+          <w:sz w:val="24"/>
+          <w:szCs w:val="24"/>
+        </w:rPr>
+        <w:t>directly manages the data, logic, and rules of the application</w:t>
+      </w:r>
+    </w:p>
+    <w:p>
+      <w:pPr>
+        <w:pStyle w:val="Heading1"/>
+      </w:pPr>
+      <w:r>
+        <w:t>Unit Implementation Assignment</w:t>
+      </w:r>
+    </w:p>
+    <w:p>
+      <w:pPr>
+        <w:pStyle w:val="Heading2"/>
+      </w:pPr>
+      <w:r>
+        <w:t xml:space="preserve">Assignment for Amy </w:t>
+      </w:r>
+      <w:proofErr w:type="spellStart"/>
+      <w:r>
+        <w:t>Erxleben</w:t>
+      </w:r>
+      <w:proofErr w:type="spellEnd"/>
+    </w:p>
+    <w:p>
+      <w:pPr>
+        <w:ind w:firstLine="720"/>
+      </w:pPr>
+      <w:r>
+        <w:t>Amy will be responsible for the following code base units:</w:t>
+      </w:r>
+    </w:p>
+    <w:p>
+      <w:pPr>
+        <w:pStyle w:val="ListParagraph"/>
+        <w:numPr>
+          <w:ilvl w:val="0"/>
+          <w:numId w:val="2"/>
+        </w:numPr>
+      </w:pPr>
+      <w:r>
+        <w:t xml:space="preserve">GUI: Menu Bar </w:t>
+      </w:r>
+      <w:r>
+        <w:tab/>
+        <w:t>[MenuBannerPanel.java]</w:t>
+      </w:r>
+    </w:p>
+    <w:p>
+      <w:pPr>
+        <w:pStyle w:val="ListParagraph"/>
+        <w:numPr>
+          <w:ilvl w:val="0"/>
+          <w:numId w:val="2"/>
+        </w:numPr>
+      </w:pPr>
+      <w:r>
+        <w:t>GUI: Home</w:t>
+      </w:r>
+      <w:r>
+        <w:tab/>
+      </w:r>
+      <w:r>
+        <w:tab/>
+        <w:t>[HomePanel.java]</w:t>
+      </w:r>
+    </w:p>
+    <w:p>
+      <w:pPr>
+        <w:pStyle w:val="ListParagraph"/>
+        <w:numPr>
+          <w:ilvl w:val="0"/>
+          <w:numId w:val="2"/>
+        </w:numPr>
+      </w:pPr>
+      <w:r>
+        <w:t>GUI: Registration Confirmation [AccountConfirmationPanel.java]</w:t>
+      </w:r>
+    </w:p>
+    <w:p>
+      <w:pPr>
+        <w:pStyle w:val="ListParagraph"/>
+        <w:numPr>
+          <w:ilvl w:val="0"/>
+          <w:numId w:val="2"/>
+        </w:numPr>
+      </w:pPr>
+      <w:r>
+        <w:t>GUI: Account Landing [AccountWelcomePanel.java]</w:t>
+      </w:r>
+    </w:p>
+    <w:p>
+      <w:pPr>
+        <w:pStyle w:val="ListParagraph"/>
+        <w:numPr>
+          <w:ilvl w:val="0"/>
+          <w:numId w:val="2"/>
+        </w:numPr>
+      </w:pPr>
+      <w:r>
+        <w:t>GUI: Reservation Check In [CheckInPanel.java]</w:t>
+      </w:r>
+    </w:p>
+    <w:p>
+      <w:pPr>
+        <w:pStyle w:val="ListParagraph"/>
+        <w:numPr>
+          <w:ilvl w:val="0"/>
+          <w:numId w:val="2"/>
+        </w:numPr>
+      </w:pPr>
+      <w:r>
+        <w:t>GUI: Flight Search [FlightSearchPanel.java]</w:t>
+      </w:r>
+    </w:p>
+    <w:p>
+      <w:pPr>
+        <w:pStyle w:val="ListParagraph"/>
+        <w:numPr>
+          <w:ilvl w:val="0"/>
+          <w:numId w:val="2"/>
+        </w:numPr>
+      </w:pPr>
+      <w:r>
+        <w:t xml:space="preserve">GUI: </w:t>
+      </w:r>
+      <w:r>
+        <w:t>Flight Search Result [FlightResultsPanel.java]</w:t>
+      </w:r>
+    </w:p>
+    <w:p>
+      <w:pPr>
+        <w:pStyle w:val="ListParagraph"/>
+        <w:numPr>
+          <w:ilvl w:val="0"/>
+          <w:numId w:val="2"/>
+        </w:numPr>
+      </w:pPr>
+      <w:r>
+        <w:t>GUI: Login Landing [LoginLandingPanel.java]</w:t>
+      </w:r>
+    </w:p>
+    <w:p>
+      <w:pPr>
+        <w:pStyle w:val="ListParagraph"/>
+        <w:numPr>
+          <w:ilvl w:val="0"/>
+          <w:numId w:val="2"/>
+        </w:numPr>
+      </w:pPr>
+      <w:r>
+        <w:t xml:space="preserve">GUI: </w:t>
+      </w:r>
       <w:bookmarkStart w:id="0" w:name="_GoBack"/>
       <w:bookmarkEnd w:id="0"/>
+    </w:p>
+    <w:p>
+      <w:pPr>
+        <w:pStyle w:val="Heading2"/>
+      </w:pPr>
+      <w:r>
+        <w:t>Assignment for Rui Zhang</w:t>
+      </w:r>
+    </w:p>
+    <w:p>
+      <w:pPr>
+        <w:pStyle w:val="Heading2"/>
+      </w:pPr>
+      <w:r>
+        <w:t>Assignment for Steve Jia</w:t>
+      </w:r>
+    </w:p>
+    <w:p>
+      <w:pPr>
+        <w:pStyle w:val="Heading2"/>
+      </w:pPr>
+      <w:r>
+        <w:t xml:space="preserve">Assignment for Matt </w:t>
+      </w:r>
+      <w:proofErr w:type="spellStart"/>
+      <w:r>
+        <w:t>Moscatel</w:t>
+      </w:r>
+      <w:proofErr w:type="spellEnd"/>
+      <w:r>
+        <w:t xml:space="preserve"> and Xu Wu</w:t>
+      </w:r>
+    </w:p>
+    <w:p>
+      <w:pPr>
+        <w:pStyle w:val="Heading2"/>
+      </w:pPr>
+      <w:r>
+        <w:t xml:space="preserve">Assignment for </w:t>
+      </w:r>
+      <w:proofErr w:type="spellStart"/>
+      <w:r>
+        <w:t>Yuwei</w:t>
+      </w:r>
+      <w:proofErr w:type="spellEnd"/>
+      <w:r>
+        <w:t xml:space="preserve"> Cao and Guoyu Qi</w:t>
+      </w:r>
     </w:p>
     <w:sectPr>
       <w:pgSz w:w="12240" w:h="15840"/>
@@ -981,6 +1743,335 @@
     </w:sectPr>
   </w:body>
 </w:document>
+</file>
+
+<file path=word/numbering.xml><?xml version="1.0" encoding="utf-8"?>
+<w:numbering xmlns:wpc="http://schemas.microsoft.com/office/word/2010/wordprocessingCanvas" xmlns:cx="http://schemas.microsoft.com/office/drawing/2014/chartex" xmlns:cx1="http://schemas.microsoft.com/office/drawing/2015/9/8/chartex" xmlns:cx2="http://schemas.microsoft.com/office/drawing/2015/10/21/chartex" xmlns:cx3="http://schemas.microsoft.com/office/drawing/2016/5/9/chartex" xmlns:cx4="http://schemas.microsoft.com/office/drawing/2016/5/10/chartex" xmlns:cx5="http://schemas.microsoft.com/office/drawing/2016/5/11/chartex" xmlns:mc="http://schemas.openxmlformats.org/markup-compatibility/2006" xmlns:o="urn:schemas-microsoft-com:office:office" xmlns:r="http://schemas.openxmlformats.org/officeDocument/2006/relationships" xmlns:m="http://schemas.openxmlformats.org/officeDocument/2006/math" xmlns:v="urn:schemas-microsoft-com:vml" xmlns:wp14="http://schemas.microsoft.com/office/word/2010/wordprocessingDrawing" xmlns:wp="http://schemas.openxmlformats.org/drawingml/2006/wordprocessingDrawing" xmlns:w10="urn:schemas-microsoft-com:office:word" xmlns:w="http://schemas.openxmlformats.org/wordprocessingml/2006/main" xmlns:w14="http://schemas.microsoft.com/office/word/2010/wordml" xmlns:w15="http://schemas.microsoft.com/office/word/2012/wordml" xmlns:w16se="http://schemas.microsoft.com/office/word/2015/wordml/symex" xmlns:wpg="http://schemas.microsoft.com/office/word/2010/wordprocessingGroup" xmlns:wpi="http://schemas.microsoft.com/office/word/2010/wordprocessingInk" xmlns:wne="http://schemas.microsoft.com/office/word/2006/wordml" xmlns:wps="http://schemas.microsoft.com/office/word/2010/wordprocessingShape" mc:Ignorable="w14 w15 w16se wp14">
+  <w:abstractNum w:abstractNumId="0" w15:restartNumberingAfterBreak="0">
+    <w:nsid w:val="1E597EFB"/>
+    <w:multiLevelType w:val="hybridMultilevel"/>
+    <w:tmpl w:val="4E64C7CA"/>
+    <w:lvl w:ilvl="0" w:tplc="A16C1A40">
+      <w:start w:val="1"/>
+      <w:numFmt w:val="bullet"/>
+      <w:lvlText w:val="-"/>
+      <w:lvlJc w:val="left"/>
+      <w:pPr>
+        <w:ind w:left="1080" w:hanging="360"/>
+      </w:pPr>
+      <w:rPr>
+        <w:rFonts w:ascii="Calibri" w:eastAsiaTheme="minorEastAsia" w:hAnsi="Calibri" w:cs="Calibri" w:hint="default"/>
+      </w:rPr>
+    </w:lvl>
+    <w:lvl w:ilvl="1" w:tplc="04090003" w:tentative="1">
+      <w:start w:val="1"/>
+      <w:numFmt w:val="bullet"/>
+      <w:lvlText w:val="o"/>
+      <w:lvlJc w:val="left"/>
+      <w:pPr>
+        <w:ind w:left="1800" w:hanging="360"/>
+      </w:pPr>
+      <w:rPr>
+        <w:rFonts w:ascii="Courier New" w:hAnsi="Courier New" w:cs="Courier New" w:hint="default"/>
+      </w:rPr>
+    </w:lvl>
+    <w:lvl w:ilvl="2" w:tplc="04090005" w:tentative="1">
+      <w:start w:val="1"/>
+      <w:numFmt w:val="bullet"/>
+      <w:lvlText w:val=""/>
+      <w:lvlJc w:val="left"/>
+      <w:pPr>
+        <w:ind w:left="2520" w:hanging="360"/>
+      </w:pPr>
+      <w:rPr>
+        <w:rFonts w:ascii="Wingdings" w:hAnsi="Wingdings" w:hint="default"/>
+      </w:rPr>
+    </w:lvl>
+    <w:lvl w:ilvl="3" w:tplc="04090001" w:tentative="1">
+      <w:start w:val="1"/>
+      <w:numFmt w:val="bullet"/>
+      <w:lvlText w:val=""/>
+      <w:lvlJc w:val="left"/>
+      <w:pPr>
+        <w:ind w:left="3240" w:hanging="360"/>
+      </w:pPr>
+      <w:rPr>
+        <w:rFonts w:ascii="Symbol" w:hAnsi="Symbol" w:hint="default"/>
+      </w:rPr>
+    </w:lvl>
+    <w:lvl w:ilvl="4" w:tplc="04090003" w:tentative="1">
+      <w:start w:val="1"/>
+      <w:numFmt w:val="bullet"/>
+      <w:lvlText w:val="o"/>
+      <w:lvlJc w:val="left"/>
+      <w:pPr>
+        <w:ind w:left="3960" w:hanging="360"/>
+      </w:pPr>
+      <w:rPr>
+        <w:rFonts w:ascii="Courier New" w:hAnsi="Courier New" w:cs="Courier New" w:hint="default"/>
+      </w:rPr>
+    </w:lvl>
+    <w:lvl w:ilvl="5" w:tplc="04090005" w:tentative="1">
+      <w:start w:val="1"/>
+      <w:numFmt w:val="bullet"/>
+      <w:lvlText w:val=""/>
+      <w:lvlJc w:val="left"/>
+      <w:pPr>
+        <w:ind w:left="4680" w:hanging="360"/>
+      </w:pPr>
+      <w:rPr>
+        <w:rFonts w:ascii="Wingdings" w:hAnsi="Wingdings" w:hint="default"/>
+      </w:rPr>
+    </w:lvl>
+    <w:lvl w:ilvl="6" w:tplc="04090001" w:tentative="1">
+      <w:start w:val="1"/>
+      <w:numFmt w:val="bullet"/>
+      <w:lvlText w:val=""/>
+      <w:lvlJc w:val="left"/>
+      <w:pPr>
+        <w:ind w:left="5400" w:hanging="360"/>
+      </w:pPr>
+      <w:rPr>
+        <w:rFonts w:ascii="Symbol" w:hAnsi="Symbol" w:hint="default"/>
+      </w:rPr>
+    </w:lvl>
+    <w:lvl w:ilvl="7" w:tplc="04090003" w:tentative="1">
+      <w:start w:val="1"/>
+      <w:numFmt w:val="bullet"/>
+      <w:lvlText w:val="o"/>
+      <w:lvlJc w:val="left"/>
+      <w:pPr>
+        <w:ind w:left="6120" w:hanging="360"/>
+      </w:pPr>
+      <w:rPr>
+        <w:rFonts w:ascii="Courier New" w:hAnsi="Courier New" w:cs="Courier New" w:hint="default"/>
+      </w:rPr>
+    </w:lvl>
+    <w:lvl w:ilvl="8" w:tplc="04090005" w:tentative="1">
+      <w:start w:val="1"/>
+      <w:numFmt w:val="bullet"/>
+      <w:lvlText w:val=""/>
+      <w:lvlJc w:val="left"/>
+      <w:pPr>
+        <w:ind w:left="6840" w:hanging="360"/>
+      </w:pPr>
+      <w:rPr>
+        <w:rFonts w:ascii="Wingdings" w:hAnsi="Wingdings" w:hint="default"/>
+      </w:rPr>
+    </w:lvl>
+  </w:abstractNum>
+  <w:abstractNum w:abstractNumId="1" w15:restartNumberingAfterBreak="0">
+    <w:nsid w:val="219224D8"/>
+    <w:multiLevelType w:val="hybridMultilevel"/>
+    <w:tmpl w:val="D4DEDAB8"/>
+    <w:lvl w:ilvl="0" w:tplc="0409000F">
+      <w:start w:val="1"/>
+      <w:numFmt w:val="decimal"/>
+      <w:lvlText w:val="%1."/>
+      <w:lvlJc w:val="left"/>
+      <w:pPr>
+        <w:ind w:left="720" w:hanging="360"/>
+      </w:pPr>
+      <w:rPr>
+        <w:rFonts w:hint="default"/>
+      </w:rPr>
+    </w:lvl>
+    <w:lvl w:ilvl="1" w:tplc="04090019" w:tentative="1">
+      <w:start w:val="1"/>
+      <w:numFmt w:val="lowerLetter"/>
+      <w:lvlText w:val="%2."/>
+      <w:lvlJc w:val="left"/>
+      <w:pPr>
+        <w:ind w:left="1440" w:hanging="360"/>
+      </w:pPr>
+    </w:lvl>
+    <w:lvl w:ilvl="2" w:tplc="0409001B" w:tentative="1">
+      <w:start w:val="1"/>
+      <w:numFmt w:val="lowerRoman"/>
+      <w:lvlText w:val="%3."/>
+      <w:lvlJc w:val="right"/>
+      <w:pPr>
+        <w:ind w:left="2160" w:hanging="180"/>
+      </w:pPr>
+    </w:lvl>
+    <w:lvl w:ilvl="3" w:tplc="0409000F" w:tentative="1">
+      <w:start w:val="1"/>
+      <w:numFmt w:val="decimal"/>
+      <w:lvlText w:val="%4."/>
+      <w:lvlJc w:val="left"/>
+      <w:pPr>
+        <w:ind w:left="2880" w:hanging="360"/>
+      </w:pPr>
+    </w:lvl>
+    <w:lvl w:ilvl="4" w:tplc="04090019" w:tentative="1">
+      <w:start w:val="1"/>
+      <w:numFmt w:val="lowerLetter"/>
+      <w:lvlText w:val="%5."/>
+      <w:lvlJc w:val="left"/>
+      <w:pPr>
+        <w:ind w:left="3600" w:hanging="360"/>
+      </w:pPr>
+    </w:lvl>
+    <w:lvl w:ilvl="5" w:tplc="0409001B" w:tentative="1">
+      <w:start w:val="1"/>
+      <w:numFmt w:val="lowerRoman"/>
+      <w:lvlText w:val="%6."/>
+      <w:lvlJc w:val="right"/>
+      <w:pPr>
+        <w:ind w:left="4320" w:hanging="180"/>
+      </w:pPr>
+    </w:lvl>
+    <w:lvl w:ilvl="6" w:tplc="0409000F" w:tentative="1">
+      <w:start w:val="1"/>
+      <w:numFmt w:val="decimal"/>
+      <w:lvlText w:val="%7."/>
+      <w:lvlJc w:val="left"/>
+      <w:pPr>
+        <w:ind w:left="5040" w:hanging="360"/>
+      </w:pPr>
+    </w:lvl>
+    <w:lvl w:ilvl="7" w:tplc="04090019" w:tentative="1">
+      <w:start w:val="1"/>
+      <w:numFmt w:val="lowerLetter"/>
+      <w:lvlText w:val="%8."/>
+      <w:lvlJc w:val="left"/>
+      <w:pPr>
+        <w:ind w:left="5760" w:hanging="360"/>
+      </w:pPr>
+    </w:lvl>
+    <w:lvl w:ilvl="8" w:tplc="0409001B" w:tentative="1">
+      <w:start w:val="1"/>
+      <w:numFmt w:val="lowerRoman"/>
+      <w:lvlText w:val="%9."/>
+      <w:lvlJc w:val="right"/>
+      <w:pPr>
+        <w:ind w:left="6480" w:hanging="180"/>
+      </w:pPr>
+    </w:lvl>
+  </w:abstractNum>
+  <w:abstractNum w:abstractNumId="2" w15:restartNumberingAfterBreak="0">
+    <w:nsid w:val="49405773"/>
+    <w:multiLevelType w:val="hybridMultilevel"/>
+    <w:tmpl w:val="C8C261CE"/>
+    <w:lvl w:ilvl="0" w:tplc="3EC45CE2">
+      <w:start w:val="1"/>
+      <w:numFmt w:val="bullet"/>
+      <w:lvlText w:val="-"/>
+      <w:lvlJc w:val="left"/>
+      <w:pPr>
+        <w:ind w:left="1080" w:hanging="360"/>
+      </w:pPr>
+      <w:rPr>
+        <w:rFonts w:ascii="Calibri" w:eastAsiaTheme="minorEastAsia" w:hAnsi="Calibri" w:cs="Calibri" w:hint="default"/>
+      </w:rPr>
+    </w:lvl>
+    <w:lvl w:ilvl="1" w:tplc="04090003" w:tentative="1">
+      <w:start w:val="1"/>
+      <w:numFmt w:val="bullet"/>
+      <w:lvlText w:val="o"/>
+      <w:lvlJc w:val="left"/>
+      <w:pPr>
+        <w:ind w:left="1800" w:hanging="360"/>
+      </w:pPr>
+      <w:rPr>
+        <w:rFonts w:ascii="Courier New" w:hAnsi="Courier New" w:cs="Courier New" w:hint="default"/>
+      </w:rPr>
+    </w:lvl>
+    <w:lvl w:ilvl="2" w:tplc="04090005" w:tentative="1">
+      <w:start w:val="1"/>
+      <w:numFmt w:val="bullet"/>
+      <w:lvlText w:val=""/>
+      <w:lvlJc w:val="left"/>
+      <w:pPr>
+        <w:ind w:left="2520" w:hanging="360"/>
+      </w:pPr>
+      <w:rPr>
+        <w:rFonts w:ascii="Wingdings" w:hAnsi="Wingdings" w:hint="default"/>
+      </w:rPr>
+    </w:lvl>
+    <w:lvl w:ilvl="3" w:tplc="04090001" w:tentative="1">
+      <w:start w:val="1"/>
+      <w:numFmt w:val="bullet"/>
+      <w:lvlText w:val=""/>
+      <w:lvlJc w:val="left"/>
+      <w:pPr>
+        <w:ind w:left="3240" w:hanging="360"/>
+      </w:pPr>
+      <w:rPr>
+        <w:rFonts w:ascii="Symbol" w:hAnsi="Symbol" w:hint="default"/>
+      </w:rPr>
+    </w:lvl>
+    <w:lvl w:ilvl="4" w:tplc="04090003" w:tentative="1">
+      <w:start w:val="1"/>
+      <w:numFmt w:val="bullet"/>
+      <w:lvlText w:val="o"/>
+      <w:lvlJc w:val="left"/>
+      <w:pPr>
+        <w:ind w:left="3960" w:hanging="360"/>
+      </w:pPr>
+      <w:rPr>
+        <w:rFonts w:ascii="Courier New" w:hAnsi="Courier New" w:cs="Courier New" w:hint="default"/>
+      </w:rPr>
+    </w:lvl>
+    <w:lvl w:ilvl="5" w:tplc="04090005" w:tentative="1">
+      <w:start w:val="1"/>
+      <w:numFmt w:val="bullet"/>
+      <w:lvlText w:val=""/>
+      <w:lvlJc w:val="left"/>
+      <w:pPr>
+        <w:ind w:left="4680" w:hanging="360"/>
+      </w:pPr>
+      <w:rPr>
+        <w:rFonts w:ascii="Wingdings" w:hAnsi="Wingdings" w:hint="default"/>
+      </w:rPr>
+    </w:lvl>
+    <w:lvl w:ilvl="6" w:tplc="04090001" w:tentative="1">
+      <w:start w:val="1"/>
+      <w:numFmt w:val="bullet"/>
+      <w:lvlText w:val=""/>
+      <w:lvlJc w:val="left"/>
+      <w:pPr>
+        <w:ind w:left="5400" w:hanging="360"/>
+      </w:pPr>
+      <w:rPr>
+        <w:rFonts w:ascii="Symbol" w:hAnsi="Symbol" w:hint="default"/>
+      </w:rPr>
+    </w:lvl>
+    <w:lvl w:ilvl="7" w:tplc="04090003" w:tentative="1">
+      <w:start w:val="1"/>
+      <w:numFmt w:val="bullet"/>
+      <w:lvlText w:val="o"/>
+      <w:lvlJc w:val="left"/>
+      <w:pPr>
+        <w:ind w:left="6120" w:hanging="360"/>
+      </w:pPr>
+      <w:rPr>
+        <w:rFonts w:ascii="Courier New" w:hAnsi="Courier New" w:cs="Courier New" w:hint="default"/>
+      </w:rPr>
+    </w:lvl>
+    <w:lvl w:ilvl="8" w:tplc="04090005" w:tentative="1">
+      <w:start w:val="1"/>
+      <w:numFmt w:val="bullet"/>
+      <w:lvlText w:val=""/>
+      <w:lvlJc w:val="left"/>
+      <w:pPr>
+        <w:ind w:left="6840" w:hanging="360"/>
+      </w:pPr>
+      <w:rPr>
+        <w:rFonts w:ascii="Wingdings" w:hAnsi="Wingdings" w:hint="default"/>
+      </w:rPr>
+    </w:lvl>
+  </w:abstractNum>
+  <w:num w:numId="1">
+    <w:abstractNumId w:val="1"/>
+  </w:num>
+  <w:num w:numId="2">
+    <w:abstractNumId w:val="0"/>
+  </w:num>
+  <w:num w:numId="3">
+    <w:abstractNumId w:val="2"/>
+  </w:num>
+</w:numbering>
 </file>
 
 <file path=word/styles.xml><?xml version="1.0" encoding="utf-8"?>
@@ -1380,6 +2471,49 @@
     <w:name w:val="Normal"/>
     <w:qFormat/>
   </w:style>
+  <w:style w:type="paragraph" w:styleId="Heading1">
+    <w:name w:val="heading 1"/>
+    <w:basedOn w:val="Normal"/>
+    <w:next w:val="Normal"/>
+    <w:link w:val="Heading1Char"/>
+    <w:uiPriority w:val="9"/>
+    <w:qFormat/>
+    <w:rsid w:val="00B43B93"/>
+    <w:pPr>
+      <w:keepNext/>
+      <w:keepLines/>
+      <w:spacing w:before="240" w:after="0"/>
+      <w:outlineLvl w:val="0"/>
+    </w:pPr>
+    <w:rPr>
+      <w:rFonts w:asciiTheme="majorHAnsi" w:eastAsiaTheme="majorEastAsia" w:hAnsiTheme="majorHAnsi" w:cstheme="majorBidi"/>
+      <w:color w:val="2E74B5" w:themeColor="accent1" w:themeShade="BF"/>
+      <w:sz w:val="32"/>
+      <w:szCs w:val="32"/>
+    </w:rPr>
+  </w:style>
+  <w:style w:type="paragraph" w:styleId="Heading2">
+    <w:name w:val="heading 2"/>
+    <w:basedOn w:val="Normal"/>
+    <w:next w:val="Normal"/>
+    <w:link w:val="Heading2Char"/>
+    <w:uiPriority w:val="9"/>
+    <w:unhideWhenUsed/>
+    <w:qFormat/>
+    <w:rsid w:val="00B43B93"/>
+    <w:pPr>
+      <w:keepNext/>
+      <w:keepLines/>
+      <w:spacing w:before="40" w:after="0"/>
+      <w:outlineLvl w:val="1"/>
+    </w:pPr>
+    <w:rPr>
+      <w:rFonts w:asciiTheme="majorHAnsi" w:eastAsiaTheme="majorEastAsia" w:hAnsiTheme="majorHAnsi" w:cstheme="majorBidi"/>
+      <w:color w:val="2E74B5" w:themeColor="accent1" w:themeShade="BF"/>
+      <w:sz w:val="26"/>
+      <w:szCs w:val="26"/>
+    </w:rPr>
+  </w:style>
   <w:style w:type="character" w:default="1" w:styleId="DefaultParagraphFont">
     <w:name w:val="Default Paragraph Font"/>
     <w:uiPriority w:val="1"/>
@@ -1428,6 +2562,62 @@
     <w:rsid w:val="00AF3199"/>
     <w:rPr>
       <w:lang w:eastAsia="en-US"/>
+    </w:rPr>
+  </w:style>
+  <w:style w:type="table" w:styleId="TableGrid">
+    <w:name w:val="Table Grid"/>
+    <w:basedOn w:val="TableNormal"/>
+    <w:uiPriority w:val="39"/>
+    <w:rsid w:val="00156903"/>
+    <w:pPr>
+      <w:spacing w:after="0" w:line="240" w:lineRule="auto"/>
+    </w:pPr>
+    <w:tblPr>
+      <w:tblBorders>
+        <w:top w:val="single" w:sz="4" w:space="0" w:color="auto"/>
+        <w:left w:val="single" w:sz="4" w:space="0" w:color="auto"/>
+        <w:bottom w:val="single" w:sz="4" w:space="0" w:color="auto"/>
+        <w:right w:val="single" w:sz="4" w:space="0" w:color="auto"/>
+        <w:insideH w:val="single" w:sz="4" w:space="0" w:color="auto"/>
+        <w:insideV w:val="single" w:sz="4" w:space="0" w:color="auto"/>
+      </w:tblBorders>
+    </w:tblPr>
+  </w:style>
+  <w:style w:type="paragraph" w:styleId="ListParagraph">
+    <w:name w:val="List Paragraph"/>
+    <w:basedOn w:val="Normal"/>
+    <w:uiPriority w:val="34"/>
+    <w:qFormat/>
+    <w:rsid w:val="002009C4"/>
+    <w:pPr>
+      <w:ind w:left="720"/>
+      <w:contextualSpacing/>
+    </w:pPr>
+  </w:style>
+  <w:style w:type="character" w:customStyle="1" w:styleId="Heading1Char">
+    <w:name w:val="Heading 1 Char"/>
+    <w:basedOn w:val="DefaultParagraphFont"/>
+    <w:link w:val="Heading1"/>
+    <w:uiPriority w:val="9"/>
+    <w:rsid w:val="00B43B93"/>
+    <w:rPr>
+      <w:rFonts w:asciiTheme="majorHAnsi" w:eastAsiaTheme="majorEastAsia" w:hAnsiTheme="majorHAnsi" w:cstheme="majorBidi"/>
+      <w:color w:val="2E74B5" w:themeColor="accent1" w:themeShade="BF"/>
+      <w:sz w:val="32"/>
+      <w:szCs w:val="32"/>
+    </w:rPr>
+  </w:style>
+  <w:style w:type="character" w:customStyle="1" w:styleId="Heading2Char">
+    <w:name w:val="Heading 2 Char"/>
+    <w:basedOn w:val="DefaultParagraphFont"/>
+    <w:link w:val="Heading2"/>
+    <w:uiPriority w:val="9"/>
+    <w:rsid w:val="00B43B93"/>
+    <w:rPr>
+      <w:rFonts w:asciiTheme="majorHAnsi" w:eastAsiaTheme="majorEastAsia" w:hAnsiTheme="majorHAnsi" w:cstheme="majorBidi"/>
+      <w:color w:val="2E74B5" w:themeColor="accent1" w:themeShade="BF"/>
+      <w:sz w:val="26"/>
+      <w:szCs w:val="26"/>
     </w:rPr>
   </w:style>
 </w:styles>
@@ -1752,7 +2942,7 @@
 </file>
 
 <file path=customXml/itemProps2.xml><?xml version="1.0" encoding="utf-8"?>
-<ds:datastoreItem xmlns:ds="http://schemas.openxmlformats.org/officeDocument/2006/customXml" ds:itemID="{95BC3914-FFD4-4322-A5FA-8D5531C08384}">
+<ds:datastoreItem xmlns:ds="http://schemas.openxmlformats.org/officeDocument/2006/customXml" ds:itemID="{40E5453F-EEAC-4BF9-AC2F-8D4374A49307}">
   <ds:schemaRefs>
     <ds:schemaRef ds:uri="http://schemas.openxmlformats.org/officeDocument/2006/bibliography"/>
   </ds:schemaRefs>

</xml_diff>

<commit_message>
Finished version 1 of the unit implementation assignment doc
</commit_message>
<xml_diff>
--- a/ProjectDocuments/Java Air - Unit Implementation Assignment.docx
+++ b/ProjectDocuments/Java Air - Unit Implementation Assignment.docx
@@ -178,6 +178,7 @@
                               <w:calendar w:val="gregorian"/>
                             </w:date>
                           </w:sdtPr>
+                          <w:sdtEndPr/>
                           <w:sdtContent>
                             <w:p>
                               <w:pPr>
@@ -444,6 +445,7 @@
                             <w:dataBinding w:prefixMappings="xmlns:ns0='http://purl.org/dc/elements/1.1/' xmlns:ns1='http://schemas.openxmlformats.org/package/2006/metadata/core-properties' " w:xpath="/ns1:coreProperties[1]/ns0:creator[1]" w:storeItemID="{6C3C8BC8-F283-45AE-878A-BAB7291924A1}"/>
                             <w:text/>
                           </w:sdtPr>
+                          <w:sdtEndPr/>
                           <w:sdtContent>
                             <w:p>
                               <w:pPr>
@@ -493,6 +495,7 @@
                               <w:dataBinding w:prefixMappings="xmlns:ns0='http://schemas.openxmlformats.org/officeDocument/2006/extended-properties' " w:xpath="/ns0:Properties[1]/ns0:Company[1]" w:storeItemID="{6668398D-A668-4E3E-A5EB-62B293D839F1}"/>
                               <w:text/>
                             </w:sdtPr>
+                            <w:sdtEndPr/>
                             <w:sdtContent>
                               <w:r>
                                 <w:rPr>
@@ -530,6 +533,7 @@
                               <w:dataBinding w:prefixMappings="xmlns:ns0='http://schemas.microsoft.com/office/2006/coverPageProps' " w:xpath="/ns0:CoverPageProperties[1]/ns0:CompanyAddress[1]" w:storeItemID="{55AF091B-3C7A-41E3-B477-F2FDAA23CFDA}"/>
                               <w:text/>
                             </w:sdtPr>
+                            <w:sdtEndPr/>
                             <w:sdtContent>
                               <w:r>
                                 <w:rPr>
@@ -758,6 +762,7 @@
                               <w:dataBinding w:prefixMappings="xmlns:ns0='http://purl.org/dc/elements/1.1/' xmlns:ns1='http://schemas.openxmlformats.org/package/2006/metadata/core-properties' " w:xpath="/ns1:coreProperties[1]/ns0:title[1]" w:storeItemID="{6C3C8BC8-F283-45AE-878A-BAB7291924A1}"/>
                               <w:text w:multiLine="1"/>
                             </w:sdtPr>
+                            <w:sdtEndPr/>
                             <w:sdtContent>
                               <w:r>
                                 <w:rPr>
@@ -785,6 +790,7 @@
                             <w:dataBinding w:prefixMappings="xmlns:ns0='http://purl.org/dc/elements/1.1/' xmlns:ns1='http://schemas.openxmlformats.org/package/2006/metadata/core-properties' " w:xpath="/ns1:coreProperties[1]/ns0:subject[1]" w:storeItemID="{6C3C8BC8-F283-45AE-878A-BAB7291924A1}"/>
                             <w:text/>
                           </w:sdtPr>
+                          <w:sdtEndPr/>
                           <w:sdtContent>
                             <w:p>
                               <w:pPr>
@@ -1209,58 +1215,140 @@
     <w:tbl>
       <w:tblPr>
         <w:tblStyle w:val="TableGrid"/>
-        <w:tblW w:w="0" w:type="auto"/>
+        <w:tblW w:w="9392" w:type="dxa"/>
         <w:tblLook w:val="04A0" w:firstRow="1" w:lastRow="0" w:firstColumn="1" w:lastColumn="0" w:noHBand="0" w:noVBand="1"/>
       </w:tblPr>
       <w:tblGrid>
-        <w:gridCol w:w="2337"/>
-        <w:gridCol w:w="2337"/>
-        <w:gridCol w:w="2338"/>
-        <w:gridCol w:w="2338"/>
+        <w:gridCol w:w="4495"/>
+        <w:gridCol w:w="2520"/>
+        <w:gridCol w:w="2377"/>
       </w:tblGrid>
       <w:tr>
+        <w:trPr>
+          <w:trHeight w:val="303"/>
+        </w:trPr>
         <w:tc>
           <w:tcPr>
-            <w:tcW w:w="2337" w:type="dxa"/>
+            <w:tcW w:w="4495" w:type="dxa"/>
           </w:tcPr>
           <w:p>
             <w:pPr>
               <w:rPr>
+                <w:b/>
                 <w:sz w:val="24"/>
                 <w:szCs w:val="24"/>
               </w:rPr>
             </w:pPr>
+            <w:r>
+              <w:rPr>
+                <w:b/>
+                <w:sz w:val="24"/>
+                <w:szCs w:val="24"/>
+              </w:rPr>
+              <w:t>Unit</w:t>
+            </w:r>
           </w:p>
         </w:tc>
         <w:tc>
           <w:tcPr>
-            <w:tcW w:w="2337" w:type="dxa"/>
+            <w:tcW w:w="2520" w:type="dxa"/>
           </w:tcPr>
           <w:p>
             <w:pPr>
               <w:rPr>
+                <w:b/>
                 <w:sz w:val="24"/>
                 <w:szCs w:val="24"/>
               </w:rPr>
             </w:pPr>
+            <w:r>
+              <w:rPr>
+                <w:b/>
+                <w:sz w:val="24"/>
+                <w:szCs w:val="24"/>
+              </w:rPr>
+              <w:t>Coder</w:t>
+            </w:r>
           </w:p>
         </w:tc>
         <w:tc>
           <w:tcPr>
-            <w:tcW w:w="2338" w:type="dxa"/>
+            <w:tcW w:w="2377" w:type="dxa"/>
           </w:tcPr>
           <w:p>
             <w:pPr>
               <w:rPr>
+                <w:b/>
                 <w:sz w:val="24"/>
                 <w:szCs w:val="24"/>
               </w:rPr>
             </w:pPr>
+            <w:r>
+              <w:rPr>
+                <w:b/>
+                <w:sz w:val="24"/>
+                <w:szCs w:val="24"/>
+              </w:rPr>
+              <w:t>Status</w:t>
+            </w:r>
+          </w:p>
+        </w:tc>
+      </w:tr>
+      <w:tr>
+        <w:trPr>
+          <w:trHeight w:val="303"/>
+        </w:trPr>
+        <w:tc>
+          <w:tcPr>
+            <w:tcW w:w="4495" w:type="dxa"/>
+          </w:tcPr>
+          <w:p>
+            <w:pPr>
+              <w:rPr>
+                <w:sz w:val="24"/>
+                <w:szCs w:val="24"/>
+              </w:rPr>
+            </w:pPr>
+            <w:r>
+              <w:rPr>
+                <w:sz w:val="24"/>
+                <w:szCs w:val="24"/>
+              </w:rPr>
+              <w:t>Menu GUI</w:t>
+            </w:r>
+            <w:r>
+              <w:rPr>
+                <w:sz w:val="24"/>
+                <w:szCs w:val="24"/>
+              </w:rPr>
+              <w:t xml:space="preserve"> </w:t>
+            </w:r>
+            <w:r>
+              <w:rPr>
+                <w:sz w:val="24"/>
+                <w:szCs w:val="24"/>
+              </w:rPr>
+              <w:t>/</w:t>
+            </w:r>
+            <w:r>
+              <w:rPr>
+                <w:sz w:val="24"/>
+                <w:szCs w:val="24"/>
+              </w:rPr>
+              <w:t xml:space="preserve"> </w:t>
+            </w:r>
+            <w:r>
+              <w:rPr>
+                <w:sz w:val="24"/>
+                <w:szCs w:val="24"/>
+              </w:rPr>
+              <w:t>Behavior</w:t>
+            </w:r>
           </w:p>
         </w:tc>
         <w:tc>
           <w:tcPr>
-            <w:tcW w:w="2338" w:type="dxa"/>
+            <w:tcW w:w="2520" w:type="dxa"/>
           </w:tcPr>
           <w:p>
             <w:pPr>
@@ -1269,6 +1357,789 @@
                 <w:szCs w:val="24"/>
               </w:rPr>
             </w:pPr>
+            <w:r>
+              <w:rPr>
+                <w:sz w:val="24"/>
+                <w:szCs w:val="24"/>
+              </w:rPr>
+              <w:t>Amy,</w:t>
+            </w:r>
+            <w:r>
+              <w:rPr>
+                <w:sz w:val="24"/>
+                <w:szCs w:val="24"/>
+              </w:rPr>
+              <w:t xml:space="preserve"> Steve</w:t>
+            </w:r>
+          </w:p>
+        </w:tc>
+        <w:tc>
+          <w:tcPr>
+            <w:tcW w:w="2377" w:type="dxa"/>
+          </w:tcPr>
+          <w:p>
+            <w:pPr>
+              <w:rPr>
+                <w:sz w:val="24"/>
+                <w:szCs w:val="24"/>
+              </w:rPr>
+            </w:pPr>
+            <w:r>
+              <w:rPr>
+                <w:sz w:val="24"/>
+                <w:szCs w:val="24"/>
+              </w:rPr>
+              <w:t>Done</w:t>
+            </w:r>
+          </w:p>
+        </w:tc>
+      </w:tr>
+      <w:tr>
+        <w:trPr>
+          <w:trHeight w:val="303"/>
+        </w:trPr>
+        <w:tc>
+          <w:tcPr>
+            <w:tcW w:w="4495" w:type="dxa"/>
+          </w:tcPr>
+          <w:p>
+            <w:pPr>
+              <w:rPr>
+                <w:sz w:val="24"/>
+                <w:szCs w:val="24"/>
+              </w:rPr>
+            </w:pPr>
+            <w:r>
+              <w:rPr>
+                <w:sz w:val="24"/>
+                <w:szCs w:val="24"/>
+              </w:rPr>
+              <w:t>Login</w:t>
+            </w:r>
+            <w:r>
+              <w:rPr>
+                <w:sz w:val="24"/>
+                <w:szCs w:val="24"/>
+              </w:rPr>
+              <w:t xml:space="preserve"> </w:t>
+            </w:r>
+            <w:r>
+              <w:rPr>
+                <w:sz w:val="24"/>
+                <w:szCs w:val="24"/>
+              </w:rPr>
+              <w:t>/</w:t>
+            </w:r>
+            <w:r>
+              <w:rPr>
+                <w:sz w:val="24"/>
+                <w:szCs w:val="24"/>
+              </w:rPr>
+              <w:t xml:space="preserve"> </w:t>
+            </w:r>
+            <w:r>
+              <w:rPr>
+                <w:sz w:val="24"/>
+                <w:szCs w:val="24"/>
+              </w:rPr>
+              <w:t>Sign-up</w:t>
+            </w:r>
+          </w:p>
+        </w:tc>
+        <w:tc>
+          <w:tcPr>
+            <w:tcW w:w="2520" w:type="dxa"/>
+          </w:tcPr>
+          <w:p>
+            <w:pPr>
+              <w:rPr>
+                <w:sz w:val="24"/>
+                <w:szCs w:val="24"/>
+              </w:rPr>
+            </w:pPr>
+            <w:r>
+              <w:rPr>
+                <w:sz w:val="24"/>
+                <w:szCs w:val="24"/>
+              </w:rPr>
+              <w:t>Amy,</w:t>
+            </w:r>
+            <w:r>
+              <w:rPr>
+                <w:sz w:val="24"/>
+                <w:szCs w:val="24"/>
+              </w:rPr>
+              <w:t xml:space="preserve"> Steve</w:t>
+            </w:r>
+          </w:p>
+        </w:tc>
+        <w:tc>
+          <w:tcPr>
+            <w:tcW w:w="2377" w:type="dxa"/>
+          </w:tcPr>
+          <w:p>
+            <w:pPr>
+              <w:rPr>
+                <w:sz w:val="24"/>
+                <w:szCs w:val="24"/>
+              </w:rPr>
+            </w:pPr>
+            <w:r>
+              <w:rPr>
+                <w:sz w:val="24"/>
+                <w:szCs w:val="24"/>
+              </w:rPr>
+              <w:t>Done</w:t>
+            </w:r>
+          </w:p>
+        </w:tc>
+      </w:tr>
+      <w:tr>
+        <w:trPr>
+          <w:trHeight w:val="303"/>
+        </w:trPr>
+        <w:tc>
+          <w:tcPr>
+            <w:tcW w:w="4495" w:type="dxa"/>
+          </w:tcPr>
+          <w:p>
+            <w:pPr>
+              <w:rPr>
+                <w:sz w:val="24"/>
+                <w:szCs w:val="24"/>
+              </w:rPr>
+            </w:pPr>
+            <w:r>
+              <w:rPr>
+                <w:sz w:val="24"/>
+                <w:szCs w:val="24"/>
+              </w:rPr>
+              <w:t xml:space="preserve">Account Info / View Reservation / </w:t>
+            </w:r>
+            <w:r>
+              <w:rPr>
+                <w:sz w:val="24"/>
+                <w:szCs w:val="24"/>
+              </w:rPr>
+              <w:t>Rewards</w:t>
+            </w:r>
+          </w:p>
+        </w:tc>
+        <w:tc>
+          <w:tcPr>
+            <w:tcW w:w="2520" w:type="dxa"/>
+          </w:tcPr>
+          <w:p>
+            <w:pPr>
+              <w:rPr>
+                <w:sz w:val="24"/>
+                <w:szCs w:val="24"/>
+              </w:rPr>
+            </w:pPr>
+            <w:r>
+              <w:rPr>
+                <w:sz w:val="24"/>
+                <w:szCs w:val="24"/>
+              </w:rPr>
+              <w:t>Amy,</w:t>
+            </w:r>
+            <w:r>
+              <w:rPr>
+                <w:sz w:val="24"/>
+                <w:szCs w:val="24"/>
+              </w:rPr>
+              <w:t xml:space="preserve"> Steve</w:t>
+            </w:r>
+          </w:p>
+        </w:tc>
+        <w:tc>
+          <w:tcPr>
+            <w:tcW w:w="2377" w:type="dxa"/>
+          </w:tcPr>
+          <w:p>
+            <w:pPr>
+              <w:rPr>
+                <w:sz w:val="24"/>
+                <w:szCs w:val="24"/>
+              </w:rPr>
+            </w:pPr>
+            <w:r>
+              <w:rPr>
+                <w:sz w:val="24"/>
+                <w:szCs w:val="24"/>
+              </w:rPr>
+              <w:t>Done</w:t>
+            </w:r>
+          </w:p>
+        </w:tc>
+      </w:tr>
+      <w:tr>
+        <w:trPr>
+          <w:trHeight w:val="303"/>
+        </w:trPr>
+        <w:tc>
+          <w:tcPr>
+            <w:tcW w:w="4495" w:type="dxa"/>
+          </w:tcPr>
+          <w:p>
+            <w:pPr>
+              <w:rPr>
+                <w:sz w:val="24"/>
+                <w:szCs w:val="24"/>
+              </w:rPr>
+            </w:pPr>
+            <w:r>
+              <w:rPr>
+                <w:sz w:val="24"/>
+                <w:szCs w:val="24"/>
+              </w:rPr>
+              <w:t>Flight Search</w:t>
+            </w:r>
+          </w:p>
+        </w:tc>
+        <w:tc>
+          <w:tcPr>
+            <w:tcW w:w="2520" w:type="dxa"/>
+          </w:tcPr>
+          <w:p>
+            <w:pPr>
+              <w:rPr>
+                <w:sz w:val="24"/>
+                <w:szCs w:val="24"/>
+              </w:rPr>
+            </w:pPr>
+            <w:r>
+              <w:rPr>
+                <w:sz w:val="24"/>
+                <w:szCs w:val="24"/>
+              </w:rPr>
+              <w:t>Amy, Rui, Steve</w:t>
+            </w:r>
+          </w:p>
+        </w:tc>
+        <w:tc>
+          <w:tcPr>
+            <w:tcW w:w="2377" w:type="dxa"/>
+          </w:tcPr>
+          <w:p>
+            <w:pPr>
+              <w:rPr>
+                <w:sz w:val="24"/>
+                <w:szCs w:val="24"/>
+              </w:rPr>
+            </w:pPr>
+            <w:r>
+              <w:rPr>
+                <w:sz w:val="24"/>
+                <w:szCs w:val="24"/>
+              </w:rPr>
+              <w:t>Done</w:t>
+            </w:r>
+          </w:p>
+        </w:tc>
+      </w:tr>
+      <w:tr>
+        <w:trPr>
+          <w:trHeight w:val="303"/>
+        </w:trPr>
+        <w:tc>
+          <w:tcPr>
+            <w:tcW w:w="4495" w:type="dxa"/>
+          </w:tcPr>
+          <w:p>
+            <w:pPr>
+              <w:rPr>
+                <w:sz w:val="24"/>
+                <w:szCs w:val="24"/>
+              </w:rPr>
+            </w:pPr>
+            <w:r>
+              <w:rPr>
+                <w:sz w:val="24"/>
+                <w:szCs w:val="24"/>
+              </w:rPr>
+              <w:t>Reservations / Passenger Info / Payments</w:t>
+            </w:r>
+          </w:p>
+        </w:tc>
+        <w:tc>
+          <w:tcPr>
+            <w:tcW w:w="2520" w:type="dxa"/>
+          </w:tcPr>
+          <w:p>
+            <w:pPr>
+              <w:rPr>
+                <w:sz w:val="24"/>
+                <w:szCs w:val="24"/>
+              </w:rPr>
+            </w:pPr>
+            <w:r>
+              <w:rPr>
+                <w:sz w:val="24"/>
+                <w:szCs w:val="24"/>
+              </w:rPr>
+              <w:t>Rui, Steve</w:t>
+            </w:r>
+          </w:p>
+        </w:tc>
+        <w:tc>
+          <w:tcPr>
+            <w:tcW w:w="2377" w:type="dxa"/>
+          </w:tcPr>
+          <w:p>
+            <w:pPr>
+              <w:rPr>
+                <w:sz w:val="24"/>
+                <w:szCs w:val="24"/>
+              </w:rPr>
+            </w:pPr>
+            <w:r>
+              <w:rPr>
+                <w:sz w:val="24"/>
+                <w:szCs w:val="24"/>
+              </w:rPr>
+              <w:t>Done</w:t>
+            </w:r>
+          </w:p>
+        </w:tc>
+      </w:tr>
+      <w:tr>
+        <w:trPr>
+          <w:trHeight w:val="303"/>
+        </w:trPr>
+        <w:tc>
+          <w:tcPr>
+            <w:tcW w:w="4495" w:type="dxa"/>
+          </w:tcPr>
+          <w:p>
+            <w:pPr>
+              <w:rPr>
+                <w:sz w:val="24"/>
+                <w:szCs w:val="24"/>
+              </w:rPr>
+            </w:pPr>
+            <w:r>
+              <w:rPr>
+                <w:sz w:val="24"/>
+                <w:szCs w:val="24"/>
+              </w:rPr>
+              <w:t>Check-in</w:t>
+            </w:r>
+          </w:p>
+        </w:tc>
+        <w:tc>
+          <w:tcPr>
+            <w:tcW w:w="2520" w:type="dxa"/>
+          </w:tcPr>
+          <w:p>
+            <w:pPr>
+              <w:rPr>
+                <w:sz w:val="24"/>
+                <w:szCs w:val="24"/>
+              </w:rPr>
+            </w:pPr>
+            <w:r>
+              <w:rPr>
+                <w:sz w:val="24"/>
+                <w:szCs w:val="24"/>
+              </w:rPr>
+              <w:t>Amy, Steve</w:t>
+            </w:r>
+          </w:p>
+        </w:tc>
+        <w:tc>
+          <w:tcPr>
+            <w:tcW w:w="2377" w:type="dxa"/>
+          </w:tcPr>
+          <w:p>
+            <w:pPr>
+              <w:rPr>
+                <w:sz w:val="24"/>
+                <w:szCs w:val="24"/>
+              </w:rPr>
+            </w:pPr>
+            <w:r>
+              <w:rPr>
+                <w:sz w:val="24"/>
+                <w:szCs w:val="24"/>
+              </w:rPr>
+              <w:t>Done</w:t>
+            </w:r>
+          </w:p>
+        </w:tc>
+      </w:tr>
+      <w:tr>
+        <w:trPr>
+          <w:trHeight w:val="303"/>
+        </w:trPr>
+        <w:tc>
+          <w:tcPr>
+            <w:tcW w:w="4495" w:type="dxa"/>
+          </w:tcPr>
+          <w:p>
+            <w:pPr>
+              <w:rPr>
+                <w:sz w:val="24"/>
+                <w:szCs w:val="24"/>
+              </w:rPr>
+            </w:pPr>
+            <w:r>
+              <w:rPr>
+                <w:sz w:val="24"/>
+                <w:szCs w:val="24"/>
+              </w:rPr>
+              <w:t>Flight Status</w:t>
+            </w:r>
+          </w:p>
+        </w:tc>
+        <w:tc>
+          <w:tcPr>
+            <w:tcW w:w="2520" w:type="dxa"/>
+          </w:tcPr>
+          <w:p>
+            <w:pPr>
+              <w:rPr>
+                <w:sz w:val="24"/>
+                <w:szCs w:val="24"/>
+              </w:rPr>
+            </w:pPr>
+            <w:r>
+              <w:rPr>
+                <w:sz w:val="24"/>
+                <w:szCs w:val="24"/>
+              </w:rPr>
+              <w:t>Steve</w:t>
+            </w:r>
+          </w:p>
+        </w:tc>
+        <w:tc>
+          <w:tcPr>
+            <w:tcW w:w="2377" w:type="dxa"/>
+          </w:tcPr>
+          <w:p>
+            <w:pPr>
+              <w:rPr>
+                <w:sz w:val="24"/>
+                <w:szCs w:val="24"/>
+              </w:rPr>
+            </w:pPr>
+            <w:r>
+              <w:rPr>
+                <w:sz w:val="24"/>
+                <w:szCs w:val="24"/>
+              </w:rPr>
+              <w:t>Done</w:t>
+            </w:r>
+          </w:p>
+        </w:tc>
+      </w:tr>
+      <w:tr>
+        <w:trPr>
+          <w:trHeight w:val="303"/>
+        </w:trPr>
+        <w:tc>
+          <w:tcPr>
+            <w:tcW w:w="4495" w:type="dxa"/>
+          </w:tcPr>
+          <w:p>
+            <w:pPr>
+              <w:rPr>
+                <w:sz w:val="24"/>
+                <w:szCs w:val="24"/>
+              </w:rPr>
+            </w:pPr>
+            <w:r>
+              <w:rPr>
+                <w:sz w:val="24"/>
+                <w:szCs w:val="24"/>
+              </w:rPr>
+              <w:t>Employee Maintenance</w:t>
+            </w:r>
+          </w:p>
+        </w:tc>
+        <w:tc>
+          <w:tcPr>
+            <w:tcW w:w="2520" w:type="dxa"/>
+          </w:tcPr>
+          <w:p>
+            <w:pPr>
+              <w:rPr>
+                <w:sz w:val="24"/>
+                <w:szCs w:val="24"/>
+              </w:rPr>
+            </w:pPr>
+            <w:proofErr w:type="spellStart"/>
+            <w:r>
+              <w:rPr>
+                <w:sz w:val="24"/>
+                <w:szCs w:val="24"/>
+              </w:rPr>
+              <w:t>Yuwei</w:t>
+            </w:r>
+            <w:proofErr w:type="spellEnd"/>
+            <w:r>
+              <w:rPr>
+                <w:sz w:val="24"/>
+                <w:szCs w:val="24"/>
+              </w:rPr>
+              <w:t>, Guoyu</w:t>
+            </w:r>
+          </w:p>
+        </w:tc>
+        <w:tc>
+          <w:tcPr>
+            <w:tcW w:w="2377" w:type="dxa"/>
+          </w:tcPr>
+          <w:p>
+            <w:pPr>
+              <w:rPr>
+                <w:sz w:val="24"/>
+                <w:szCs w:val="24"/>
+              </w:rPr>
+            </w:pPr>
+            <w:r>
+              <w:rPr>
+                <w:sz w:val="24"/>
+                <w:szCs w:val="24"/>
+              </w:rPr>
+              <w:t>In Progress</w:t>
+            </w:r>
+          </w:p>
+        </w:tc>
+      </w:tr>
+      <w:tr>
+        <w:trPr>
+          <w:trHeight w:val="303"/>
+        </w:trPr>
+        <w:tc>
+          <w:tcPr>
+            <w:tcW w:w="4495" w:type="dxa"/>
+          </w:tcPr>
+          <w:p>
+            <w:pPr>
+              <w:rPr>
+                <w:sz w:val="24"/>
+                <w:szCs w:val="24"/>
+              </w:rPr>
+            </w:pPr>
+            <w:r>
+              <w:rPr>
+                <w:sz w:val="24"/>
+                <w:szCs w:val="24"/>
+              </w:rPr>
+              <w:t>Database Creation / Initial Data Insertion</w:t>
+            </w:r>
+          </w:p>
+        </w:tc>
+        <w:tc>
+          <w:tcPr>
+            <w:tcW w:w="2520" w:type="dxa"/>
+          </w:tcPr>
+          <w:p>
+            <w:pPr>
+              <w:rPr>
+                <w:sz w:val="24"/>
+                <w:szCs w:val="24"/>
+              </w:rPr>
+            </w:pPr>
+            <w:r>
+              <w:rPr>
+                <w:sz w:val="24"/>
+                <w:szCs w:val="24"/>
+              </w:rPr>
+              <w:t>Matt, Steve</w:t>
+            </w:r>
+          </w:p>
+        </w:tc>
+        <w:tc>
+          <w:tcPr>
+            <w:tcW w:w="2377" w:type="dxa"/>
+          </w:tcPr>
+          <w:p>
+            <w:pPr>
+              <w:rPr>
+                <w:sz w:val="24"/>
+                <w:szCs w:val="24"/>
+              </w:rPr>
+            </w:pPr>
+            <w:r>
+              <w:rPr>
+                <w:sz w:val="24"/>
+                <w:szCs w:val="24"/>
+              </w:rPr>
+              <w:t>Done</w:t>
+            </w:r>
+          </w:p>
+        </w:tc>
+      </w:tr>
+      <w:tr>
+        <w:trPr>
+          <w:trHeight w:val="303"/>
+        </w:trPr>
+        <w:tc>
+          <w:tcPr>
+            <w:tcW w:w="4495" w:type="dxa"/>
+          </w:tcPr>
+          <w:p>
+            <w:pPr>
+              <w:rPr>
+                <w:sz w:val="24"/>
+                <w:szCs w:val="24"/>
+              </w:rPr>
+            </w:pPr>
+            <w:r>
+              <w:rPr>
+                <w:sz w:val="24"/>
+                <w:szCs w:val="24"/>
+              </w:rPr>
+              <w:t>Help Document / Help Button Behavior</w:t>
+            </w:r>
+          </w:p>
+        </w:tc>
+        <w:tc>
+          <w:tcPr>
+            <w:tcW w:w="2520" w:type="dxa"/>
+          </w:tcPr>
+          <w:p>
+            <w:pPr>
+              <w:rPr>
+                <w:sz w:val="24"/>
+                <w:szCs w:val="24"/>
+              </w:rPr>
+            </w:pPr>
+            <w:r>
+              <w:rPr>
+                <w:sz w:val="24"/>
+                <w:szCs w:val="24"/>
+              </w:rPr>
+              <w:t xml:space="preserve">Amy, </w:t>
+            </w:r>
+            <w:proofErr w:type="spellStart"/>
+            <w:r>
+              <w:rPr>
+                <w:sz w:val="24"/>
+                <w:szCs w:val="24"/>
+              </w:rPr>
+              <w:t>Yuwei</w:t>
+            </w:r>
+            <w:proofErr w:type="spellEnd"/>
+            <w:r>
+              <w:rPr>
+                <w:sz w:val="24"/>
+                <w:szCs w:val="24"/>
+              </w:rPr>
+              <w:t>, Guoyu</w:t>
+            </w:r>
+          </w:p>
+        </w:tc>
+        <w:tc>
+          <w:tcPr>
+            <w:tcW w:w="2377" w:type="dxa"/>
+          </w:tcPr>
+          <w:p>
+            <w:pPr>
+              <w:rPr>
+                <w:sz w:val="24"/>
+                <w:szCs w:val="24"/>
+              </w:rPr>
+            </w:pPr>
+            <w:r>
+              <w:rPr>
+                <w:sz w:val="24"/>
+                <w:szCs w:val="24"/>
+              </w:rPr>
+              <w:t>Done</w:t>
+            </w:r>
+          </w:p>
+        </w:tc>
+      </w:tr>
+      <w:tr>
+        <w:trPr>
+          <w:trHeight w:val="303"/>
+        </w:trPr>
+        <w:tc>
+          <w:tcPr>
+            <w:tcW w:w="4495" w:type="dxa"/>
+          </w:tcPr>
+          <w:p>
+            <w:pPr>
+              <w:rPr>
+                <w:sz w:val="24"/>
+                <w:szCs w:val="24"/>
+              </w:rPr>
+            </w:pPr>
+            <w:r>
+              <w:rPr>
+                <w:sz w:val="24"/>
+                <w:szCs w:val="24"/>
+              </w:rPr>
+              <w:t>Testing Classes</w:t>
+            </w:r>
+          </w:p>
+        </w:tc>
+        <w:tc>
+          <w:tcPr>
+            <w:tcW w:w="2520" w:type="dxa"/>
+          </w:tcPr>
+          <w:p>
+            <w:pPr>
+              <w:rPr>
+                <w:sz w:val="24"/>
+                <w:szCs w:val="24"/>
+              </w:rPr>
+            </w:pPr>
+            <w:r>
+              <w:rPr>
+                <w:sz w:val="24"/>
+                <w:szCs w:val="24"/>
+              </w:rPr>
+              <w:t>Xu</w:t>
+            </w:r>
+            <w:r>
+              <w:rPr>
+                <w:sz w:val="24"/>
+                <w:szCs w:val="24"/>
+              </w:rPr>
+              <w:t xml:space="preserve">, </w:t>
+            </w:r>
+            <w:proofErr w:type="spellStart"/>
+            <w:r>
+              <w:rPr>
+                <w:sz w:val="24"/>
+                <w:szCs w:val="24"/>
+              </w:rPr>
+              <w:t>Yuwei</w:t>
+            </w:r>
+            <w:proofErr w:type="spellEnd"/>
+            <w:r>
+              <w:rPr>
+                <w:sz w:val="24"/>
+                <w:szCs w:val="24"/>
+              </w:rPr>
+              <w:t>, Matt, Guoyu</w:t>
+            </w:r>
+            <w:bookmarkStart w:id="0" w:name="_GoBack"/>
+            <w:bookmarkEnd w:id="0"/>
+          </w:p>
+        </w:tc>
+        <w:tc>
+          <w:tcPr>
+            <w:tcW w:w="2377" w:type="dxa"/>
+          </w:tcPr>
+          <w:p>
+            <w:pPr>
+              <w:rPr>
+                <w:sz w:val="24"/>
+                <w:szCs w:val="24"/>
+              </w:rPr>
+            </w:pPr>
+            <w:r>
+              <w:rPr>
+                <w:sz w:val="24"/>
+                <w:szCs w:val="24"/>
+              </w:rPr>
+              <w:t>In Progress</w:t>
+            </w:r>
           </w:p>
         </w:tc>
       </w:tr>
@@ -1353,182 +2224,158 @@
           <w:sz w:val="24"/>
           <w:szCs w:val="24"/>
         </w:rPr>
-        <w:t xml:space="preserve"> must document their implementations, changes, and issues to the code base by using </w:t>
-      </w:r>
-      <w:proofErr w:type="spellStart"/>
+        <w:t xml:space="preserve"> must document their implementations, changes, and issues to the code base by using git. The github page is used for managing changes, tracking issues, and documenting contributions.</w:t>
+      </w:r>
       <w:r>
         <w:rPr>
           <w:sz w:val="24"/>
           <w:szCs w:val="24"/>
         </w:rPr>
-        <w:t>git</w:t>
-      </w:r>
-      <w:proofErr w:type="spellEnd"/>
-      <w:r>
+        <w:t xml:space="preserve"> If there are any questions or concerns regarding using git or implementing the code base, the team member must communicate with the project manager Steve Jia, or the configuration manager Amy Erxleben.</w:t>
+      </w:r>
+    </w:p>
+    <w:p>
+      <w:pPr>
+        <w:pStyle w:val="Heading1"/>
+      </w:pPr>
+      <w:r>
+        <w:t>Terms Definition</w:t>
+      </w:r>
+    </w:p>
+    <w:p>
+      <w:pPr>
         <w:rPr>
           <w:sz w:val="24"/>
           <w:szCs w:val="24"/>
         </w:rPr>
-        <w:t>. The github page is used for managing changes, tracking issues, and documenting contributions.</w:t>
+      </w:pPr>
+      <w:r>
+        <w:tab/>
       </w:r>
       <w:r>
         <w:rPr>
           <w:sz w:val="24"/>
           <w:szCs w:val="24"/>
         </w:rPr>
-        <w:t xml:space="preserve"> If there are any questions or concerns regarding using </w:t>
-      </w:r>
-      <w:proofErr w:type="spellStart"/>
+        <w:t>In this document, three main terms will be referred to</w:t>
+      </w:r>
       <w:r>
         <w:rPr>
           <w:sz w:val="24"/>
           <w:szCs w:val="24"/>
         </w:rPr>
-        <w:t>git</w:t>
-      </w:r>
-      <w:proofErr w:type="spellEnd"/>
-      <w:r>
+        <w:t xml:space="preserve"> when talking about the code base.</w:t>
+      </w:r>
+    </w:p>
+    <w:p>
+      <w:pPr>
+        <w:pStyle w:val="ListParagraph"/>
+        <w:numPr>
+          <w:ilvl w:val="0"/>
+          <w:numId w:val="3"/>
+        </w:numPr>
         <w:rPr>
           <w:sz w:val="24"/>
           <w:szCs w:val="24"/>
         </w:rPr>
-        <w:t xml:space="preserve"> or implementing the code base, the team member must communicate with the project manager Steve Jia, or the configuration manager Amy </w:t>
-      </w:r>
-      <w:proofErr w:type="spellStart"/>
+      </w:pPr>
       <w:r>
         <w:rPr>
           <w:sz w:val="24"/>
           <w:szCs w:val="24"/>
-        </w:rPr>
-        <w:t>Erxleben</w:t>
-      </w:r>
-      <w:proofErr w:type="spellEnd"/>
+          <w:u w:val="single"/>
+        </w:rPr>
+        <w:t>View</w:t>
+      </w:r>
       <w:r>
         <w:rPr>
           <w:sz w:val="24"/>
           <w:szCs w:val="24"/>
         </w:rPr>
-        <w:t>.</w:t>
-      </w:r>
-    </w:p>
-    <w:p>
-      <w:pPr>
-        <w:pStyle w:val="Heading1"/>
-      </w:pPr>
-      <w:r>
-        <w:t>Terms Definition</w:t>
-      </w:r>
-    </w:p>
-    <w:p>
-      <w:pPr>
+        <w:t>:</w:t>
+      </w:r>
+      <w:r>
         <w:rPr>
           <w:sz w:val="24"/>
           <w:szCs w:val="24"/>
         </w:rPr>
-      </w:pPr>
-      <w:r>
-        <w:tab/>
-      </w:r>
-      <w:r>
+        <w:t xml:space="preserve"> another term for GUI; a view is a unit that a user would see</w:t>
+      </w:r>
+    </w:p>
+    <w:p>
+      <w:pPr>
+        <w:pStyle w:val="ListParagraph"/>
+        <w:numPr>
+          <w:ilvl w:val="0"/>
+          <w:numId w:val="3"/>
+        </w:numPr>
         <w:rPr>
           <w:sz w:val="24"/>
           <w:szCs w:val="24"/>
         </w:rPr>
-        <w:t>In this document, three main terms will be referred to</w:t>
-      </w:r>
+      </w:pPr>
       <w:r>
         <w:rPr>
           <w:sz w:val="24"/>
           <w:szCs w:val="24"/>
-        </w:rPr>
-        <w:t xml:space="preserve"> when talking about the code base.</w:t>
-      </w:r>
-    </w:p>
-    <w:p>
-      <w:pPr>
-        <w:pStyle w:val="ListParagraph"/>
-        <w:numPr>
-          <w:ilvl w:val="0"/>
-          <w:numId w:val="3"/>
-        </w:numPr>
+          <w:u w:val="single"/>
+        </w:rPr>
+        <w:t>Controller</w:t>
+      </w:r>
+      <w:r>
         <w:rPr>
           <w:sz w:val="24"/>
           <w:szCs w:val="24"/>
         </w:rPr>
-      </w:pPr>
+        <w:t>:</w:t>
+      </w:r>
       <w:r>
         <w:rPr>
           <w:sz w:val="24"/>
           <w:szCs w:val="24"/>
         </w:rPr>
-        <w:t>View:</w:t>
-      </w:r>
-      <w:r>
+        <w:t xml:space="preserve"> accepts inputs and converts it to commands for the model or view</w:t>
+      </w:r>
+    </w:p>
+    <w:p>
+      <w:pPr>
+        <w:pStyle w:val="ListParagraph"/>
+        <w:numPr>
+          <w:ilvl w:val="0"/>
+          <w:numId w:val="3"/>
+        </w:numPr>
         <w:rPr>
           <w:sz w:val="24"/>
           <w:szCs w:val="24"/>
         </w:rPr>
-        <w:t xml:space="preserve"> another term for GUI; a view is a unit that a user would see</w:t>
-      </w:r>
-    </w:p>
-    <w:p>
-      <w:pPr>
-        <w:pStyle w:val="ListParagraph"/>
-        <w:numPr>
-          <w:ilvl w:val="0"/>
-          <w:numId w:val="3"/>
-        </w:numPr>
+      </w:pPr>
+      <w:r>
         <w:rPr>
           <w:sz w:val="24"/>
           <w:szCs w:val="24"/>
-        </w:rPr>
-      </w:pPr>
+          <w:u w:val="single"/>
+        </w:rPr>
+        <w:t>Model</w:t>
+      </w:r>
       <w:r>
         <w:rPr>
           <w:sz w:val="24"/>
           <w:szCs w:val="24"/>
         </w:rPr>
-        <w:t>Controller:</w:t>
+        <w:t>:</w:t>
       </w:r>
       <w:r>
         <w:rPr>
           <w:sz w:val="24"/>
           <w:szCs w:val="24"/>
         </w:rPr>
-        <w:t xml:space="preserve"> accepts inputs and converts it to commands for the model or view</w:t>
-      </w:r>
-    </w:p>
-    <w:p>
-      <w:pPr>
-        <w:pStyle w:val="ListParagraph"/>
-        <w:numPr>
-          <w:ilvl w:val="0"/>
-          <w:numId w:val="3"/>
-        </w:numPr>
+        <w:t xml:space="preserve"> </w:t>
+      </w:r>
+      <w:r>
         <w:rPr>
           <w:sz w:val="24"/>
           <w:szCs w:val="24"/>
         </w:rPr>
-      </w:pPr>
-      <w:r>
-        <w:rPr>
-          <w:sz w:val="24"/>
-          <w:szCs w:val="24"/>
-        </w:rPr>
-        <w:t>Model:</w:t>
-      </w:r>
-      <w:r>
-        <w:rPr>
-          <w:sz w:val="24"/>
-          <w:szCs w:val="24"/>
-        </w:rPr>
-        <w:t xml:space="preserve"> </w:t>
-      </w:r>
-      <w:r>
-        <w:rPr>
-          <w:sz w:val="24"/>
-          <w:szCs w:val="24"/>
-        </w:rPr>
         <w:t>directly manages the data, logic, and rules of the application</w:t>
       </w:r>
     </w:p>
@@ -1545,192 +2392,2038 @@
         <w:pStyle w:val="Heading2"/>
       </w:pPr>
       <w:r>
-        <w:t xml:space="preserve">Assignment for Amy </w:t>
+        <w:t>Assignment for Amy Erxleben</w:t>
+      </w:r>
+    </w:p>
+    <w:p>
+      <w:pPr>
+        <w:ind w:firstLine="720"/>
+      </w:pPr>
+      <w:r>
+        <w:t>Amy will be responsible for the following code base units:</w:t>
+      </w:r>
+    </w:p>
+    <w:p>
+      <w:pPr>
+        <w:pStyle w:val="ListParagraph"/>
+        <w:numPr>
+          <w:ilvl w:val="0"/>
+          <w:numId w:val="2"/>
+        </w:numPr>
+      </w:pPr>
+      <w:r>
+        <w:t xml:space="preserve">GUI: Menu Bar </w:t>
+      </w:r>
+      <w:r>
+        <w:tab/>
+      </w:r>
+      <w:r>
+        <w:tab/>
+      </w:r>
+      <w:r>
+        <w:tab/>
+      </w:r>
+      <w:r>
+        <w:t>[</w:t>
+      </w:r>
+      <w:r>
+        <w:rPr>
+          <w:i/>
+        </w:rPr>
+        <w:t>java_air.main.</w:t>
+      </w:r>
+      <w:r>
+        <w:rPr>
+          <w:b/>
+        </w:rPr>
+        <w:t>MenuBannerPanel.java</w:t>
+      </w:r>
+      <w:r>
+        <w:t>]</w:t>
+      </w:r>
+    </w:p>
+    <w:p>
+      <w:pPr>
+        <w:pStyle w:val="ListParagraph"/>
+        <w:numPr>
+          <w:ilvl w:val="0"/>
+          <w:numId w:val="2"/>
+        </w:numPr>
+      </w:pPr>
+      <w:r>
+        <w:t>GUI: Home</w:t>
+      </w:r>
+      <w:r>
+        <w:tab/>
+      </w:r>
+      <w:r>
+        <w:tab/>
+      </w:r>
+      <w:r>
+        <w:tab/>
+      </w:r>
+      <w:r>
+        <w:tab/>
+      </w:r>
+      <w:r>
+        <w:t>[</w:t>
+      </w:r>
+      <w:r>
+        <w:rPr>
+          <w:i/>
+        </w:rPr>
+        <w:t>java_air.main</w:t>
+      </w:r>
+      <w:r>
+        <w:t>.</w:t>
+      </w:r>
+      <w:r>
+        <w:rPr>
+          <w:b/>
+        </w:rPr>
+        <w:t>HomePanel.java</w:t>
+      </w:r>
+      <w:r>
+        <w:t>]</w:t>
+      </w:r>
+    </w:p>
+    <w:p>
+      <w:pPr>
+        <w:pStyle w:val="ListParagraph"/>
+        <w:numPr>
+          <w:ilvl w:val="0"/>
+          <w:numId w:val="2"/>
+        </w:numPr>
+      </w:pPr>
+      <w:r>
+        <w:t xml:space="preserve">GUI: Registration Confirmation </w:t>
+      </w:r>
+      <w:r>
+        <w:tab/>
+      </w:r>
+      <w:r>
+        <w:t>[</w:t>
+      </w:r>
+      <w:r>
+        <w:rPr>
+          <w:i/>
+        </w:rPr>
+        <w:t>java_air.main</w:t>
+      </w:r>
+      <w:r>
+        <w:t>.</w:t>
+      </w:r>
+      <w:r>
+        <w:rPr>
+          <w:b/>
+        </w:rPr>
+        <w:t>AccountConfirmationPanel.java</w:t>
+      </w:r>
+      <w:r>
+        <w:t>]</w:t>
+      </w:r>
+    </w:p>
+    <w:p>
+      <w:pPr>
+        <w:pStyle w:val="ListParagraph"/>
+        <w:numPr>
+          <w:ilvl w:val="0"/>
+          <w:numId w:val="2"/>
+        </w:numPr>
+      </w:pPr>
+      <w:r>
+        <w:t xml:space="preserve">GUI: Account Landing </w:t>
+      </w:r>
+      <w:r>
+        <w:tab/>
+      </w:r>
+      <w:r>
+        <w:tab/>
+      </w:r>
+      <w:r>
+        <w:t>[</w:t>
+      </w:r>
+      <w:r>
+        <w:rPr>
+          <w:i/>
+        </w:rPr>
+        <w:t>java_air.main</w:t>
+      </w:r>
+      <w:r>
+        <w:t>.</w:t>
+      </w:r>
+      <w:r>
+        <w:rPr>
+          <w:b/>
+        </w:rPr>
+        <w:t>AccountWelcomePanel.java</w:t>
+      </w:r>
+      <w:r>
+        <w:t>]</w:t>
+      </w:r>
+    </w:p>
+    <w:p>
+      <w:pPr>
+        <w:pStyle w:val="ListParagraph"/>
+        <w:numPr>
+          <w:ilvl w:val="0"/>
+          <w:numId w:val="2"/>
+        </w:numPr>
+      </w:pPr>
+      <w:r>
+        <w:t xml:space="preserve">GUI: Reservation Check In </w:t>
+      </w:r>
+      <w:r>
+        <w:tab/>
+      </w:r>
+      <w:r>
+        <w:tab/>
+      </w:r>
+      <w:r>
+        <w:t>[</w:t>
+      </w:r>
+      <w:r>
+        <w:rPr>
+          <w:i/>
+        </w:rPr>
+        <w:t>java_air.main</w:t>
+      </w:r>
+      <w:r>
+        <w:t>.</w:t>
+      </w:r>
+      <w:r>
+        <w:rPr>
+          <w:b/>
+        </w:rPr>
+        <w:t>CheckInPanel.java</w:t>
+      </w:r>
+      <w:r>
+        <w:t>]</w:t>
+      </w:r>
+    </w:p>
+    <w:p>
+      <w:pPr>
+        <w:pStyle w:val="ListParagraph"/>
+        <w:numPr>
+          <w:ilvl w:val="0"/>
+          <w:numId w:val="2"/>
+        </w:numPr>
+      </w:pPr>
+      <w:r>
+        <w:t>GUI: Flight Search</w:t>
+      </w:r>
+      <w:r>
+        <w:tab/>
+      </w:r>
+      <w:r>
+        <w:tab/>
+      </w:r>
+      <w:r>
+        <w:tab/>
+      </w:r>
+      <w:r>
+        <w:t>[</w:t>
+      </w:r>
+      <w:r>
+        <w:rPr>
+          <w:i/>
+        </w:rPr>
+        <w:t>java_air.main</w:t>
+      </w:r>
+      <w:r>
+        <w:t>.</w:t>
+      </w:r>
+      <w:r>
+        <w:rPr>
+          <w:b/>
+        </w:rPr>
+        <w:t>FlightSearchPanel.java</w:t>
+      </w:r>
+      <w:r>
+        <w:t>]</w:t>
+      </w:r>
+    </w:p>
+    <w:p>
+      <w:pPr>
+        <w:pStyle w:val="ListParagraph"/>
+        <w:numPr>
+          <w:ilvl w:val="0"/>
+          <w:numId w:val="2"/>
+        </w:numPr>
+      </w:pPr>
+      <w:r>
+        <w:t xml:space="preserve">GUI: </w:t>
+      </w:r>
+      <w:r>
+        <w:t xml:space="preserve">Flight Search Result </w:t>
+      </w:r>
+      <w:r>
+        <w:tab/>
+      </w:r>
+      <w:r>
+        <w:tab/>
+      </w:r>
+      <w:r>
+        <w:t>[</w:t>
+      </w:r>
+      <w:r>
+        <w:rPr>
+          <w:i/>
+        </w:rPr>
+        <w:t>java_air.main</w:t>
+      </w:r>
+      <w:r>
+        <w:t>.</w:t>
+      </w:r>
+      <w:r>
+        <w:rPr>
+          <w:b/>
+        </w:rPr>
+        <w:t>FlightResultsPanel.java</w:t>
+      </w:r>
+      <w:r>
+        <w:t>]</w:t>
+      </w:r>
+    </w:p>
+    <w:p>
+      <w:pPr>
+        <w:pStyle w:val="ListParagraph"/>
+        <w:numPr>
+          <w:ilvl w:val="0"/>
+          <w:numId w:val="2"/>
+        </w:numPr>
+      </w:pPr>
+      <w:r>
+        <w:t xml:space="preserve">GUI: Login Landing </w:t>
+      </w:r>
+      <w:r>
+        <w:tab/>
+      </w:r>
+      <w:r>
+        <w:tab/>
+      </w:r>
+      <w:r>
+        <w:tab/>
+      </w:r>
+      <w:r>
+        <w:t>[</w:t>
+      </w:r>
+      <w:r>
+        <w:rPr>
+          <w:i/>
+        </w:rPr>
+        <w:t>java_air.main</w:t>
+      </w:r>
+      <w:r>
+        <w:t>.</w:t>
+      </w:r>
+      <w:r>
+        <w:rPr>
+          <w:b/>
+        </w:rPr>
+        <w:t>LoginLandingPanel.java</w:t>
+      </w:r>
+      <w:r>
+        <w:t>]</w:t>
+      </w:r>
+    </w:p>
+    <w:p>
+      <w:pPr>
+        <w:pStyle w:val="ListParagraph"/>
+        <w:numPr>
+          <w:ilvl w:val="0"/>
+          <w:numId w:val="2"/>
+        </w:numPr>
+      </w:pPr>
+      <w:r>
+        <w:t xml:space="preserve">GUI: </w:t>
+      </w:r>
+      <w:r>
+        <w:t xml:space="preserve">Password Reset </w:t>
+      </w:r>
+      <w:r>
+        <w:tab/>
+      </w:r>
+      <w:r>
+        <w:tab/>
+      </w:r>
+      <w:r>
+        <w:t>[</w:t>
+      </w:r>
+      <w:r>
+        <w:rPr>
+          <w:i/>
+        </w:rPr>
+        <w:t>java_air.main</w:t>
+      </w:r>
+      <w:r>
+        <w:t>.</w:t>
+      </w:r>
+      <w:r>
+        <w:rPr>
+          <w:b/>
+        </w:rPr>
+        <w:t>PasswordResetPanel.java</w:t>
+      </w:r>
+      <w:r>
+        <w:t>]</w:t>
+      </w:r>
+    </w:p>
+    <w:p>
+      <w:pPr>
+        <w:pStyle w:val="ListParagraph"/>
+        <w:numPr>
+          <w:ilvl w:val="0"/>
+          <w:numId w:val="2"/>
+        </w:numPr>
+      </w:pPr>
+      <w:r>
+        <w:t xml:space="preserve">GUI: Customer Sign-up </w:t>
+      </w:r>
+      <w:r>
+        <w:tab/>
+      </w:r>
+      <w:r>
+        <w:tab/>
+      </w:r>
+      <w:r>
+        <w:t>[</w:t>
+      </w:r>
+      <w:r>
+        <w:rPr>
+          <w:i/>
+        </w:rPr>
+        <w:t>java_air.main</w:t>
+      </w:r>
+      <w:r>
+        <w:t>.</w:t>
+      </w:r>
+      <w:r>
+        <w:rPr>
+          <w:b/>
+        </w:rPr>
+        <w:t>RegistrationPanel.java</w:t>
+      </w:r>
+      <w:r>
+        <w:t>]</w:t>
+      </w:r>
+    </w:p>
+    <w:p>
+      <w:pPr>
+        <w:pStyle w:val="ListParagraph"/>
+        <w:numPr>
+          <w:ilvl w:val="0"/>
+          <w:numId w:val="2"/>
+        </w:numPr>
+      </w:pPr>
+      <w:r>
+        <w:t xml:space="preserve">GUI: </w:t>
+      </w:r>
+      <w:r>
+        <w:t xml:space="preserve">Reservations </w:t>
+      </w:r>
+      <w:r>
+        <w:t>View</w:t>
+      </w:r>
+      <w:r>
+        <w:tab/>
+      </w:r>
+      <w:r>
+        <w:tab/>
+      </w:r>
+      <w:r>
+        <w:t>[</w:t>
+      </w:r>
+      <w:r>
+        <w:rPr>
+          <w:i/>
+        </w:rPr>
+        <w:t>java_air.main</w:t>
+      </w:r>
+      <w:r>
+        <w:t>.</w:t>
+      </w:r>
+      <w:r>
+        <w:rPr>
+          <w:b/>
+        </w:rPr>
+        <w:t>ReservationScrollPanel.java</w:t>
+      </w:r>
+      <w:r>
+        <w:t>]</w:t>
+      </w:r>
+    </w:p>
+    <w:p>
+      <w:pPr>
+        <w:pStyle w:val="ListParagraph"/>
+        <w:numPr>
+          <w:ilvl w:val="0"/>
+          <w:numId w:val="2"/>
+        </w:numPr>
+      </w:pPr>
+      <w:r>
+        <w:t>GUI: Reservation Detail</w:t>
+      </w:r>
+      <w:r>
+        <w:tab/>
+      </w:r>
+      <w:r>
+        <w:tab/>
+      </w:r>
+      <w:r>
+        <w:t>[</w:t>
+      </w:r>
+      <w:r>
+        <w:rPr>
+          <w:i/>
+        </w:rPr>
+        <w:t>java_air.main</w:t>
+      </w:r>
+      <w:r>
+        <w:t>.</w:t>
+      </w:r>
+      <w:r>
+        <w:rPr>
+          <w:b/>
+        </w:rPr>
+        <w:t>ReservationInfoPanel.java</w:t>
+      </w:r>
+      <w:r>
+        <w:t>]</w:t>
+      </w:r>
+    </w:p>
+    <w:p>
+      <w:pPr>
+        <w:pStyle w:val="ListParagraph"/>
+        <w:numPr>
+          <w:ilvl w:val="0"/>
+          <w:numId w:val="2"/>
+        </w:numPr>
+      </w:pPr>
+      <w:r>
+        <w:t xml:space="preserve">GUI: Rewards </w:t>
+      </w:r>
+      <w:r>
+        <w:tab/>
+      </w:r>
+      <w:r>
+        <w:tab/>
+      </w:r>
+      <w:r>
+        <w:tab/>
+      </w:r>
+      <w:r>
+        <w:t>[</w:t>
+      </w:r>
+      <w:r>
+        <w:rPr>
+          <w:i/>
+        </w:rPr>
+        <w:t>java_air.main</w:t>
+      </w:r>
+      <w:r>
+        <w:t>.</w:t>
+      </w:r>
+      <w:r>
+        <w:rPr>
+          <w:b/>
+        </w:rPr>
+        <w:t>RewardsPanel.java</w:t>
+      </w:r>
+      <w:r>
+        <w:t>]</w:t>
+      </w:r>
+    </w:p>
+    <w:p>
+      <w:pPr>
+        <w:rPr>
+          <w:rFonts w:asciiTheme="majorHAnsi" w:eastAsiaTheme="majorEastAsia" w:hAnsiTheme="majorHAnsi" w:cstheme="majorBidi"/>
+          <w:color w:val="2E74B5" w:themeColor="accent1" w:themeShade="BF"/>
+          <w:sz w:val="26"/>
+          <w:szCs w:val="26"/>
+        </w:rPr>
+      </w:pPr>
+      <w:r>
+        <w:br w:type="page"/>
+      </w:r>
+    </w:p>
+    <w:p>
+      <w:pPr>
+        <w:pStyle w:val="Heading2"/>
+      </w:pPr>
+      <w:r>
+        <w:lastRenderedPageBreak/>
+        <w:t>Assignment for Rui Zhang</w:t>
+      </w:r>
+    </w:p>
+    <w:p>
+      <w:r>
+        <w:tab/>
+        <w:t>Rui will be responsible for the following code base units:</w:t>
+      </w:r>
+    </w:p>
+    <w:p>
+      <w:pPr>
+        <w:pStyle w:val="ListParagraph"/>
+        <w:numPr>
+          <w:ilvl w:val="0"/>
+          <w:numId w:val="2"/>
+        </w:numPr>
+      </w:pPr>
+      <w:r>
+        <w:t>Organize classes into proper packages</w:t>
+      </w:r>
+    </w:p>
+    <w:p>
+      <w:pPr>
+        <w:pStyle w:val="ListParagraph"/>
+        <w:numPr>
+          <w:ilvl w:val="0"/>
+          <w:numId w:val="2"/>
+        </w:numPr>
+      </w:pPr>
+      <w:r>
+        <w:t>Controller: [</w:t>
+      </w:r>
+      <w:r>
+        <w:rPr>
+          <w:i/>
+        </w:rPr>
+        <w:t>java_air.database</w:t>
+      </w:r>
+      <w:r>
+        <w:t>.</w:t>
+      </w:r>
+      <w:r>
+        <w:rPr>
+          <w:b/>
+        </w:rPr>
+        <w:t>FlightQueryBuilder.java</w:t>
+      </w:r>
+      <w:r>
+        <w:t>]</w:t>
+      </w:r>
+    </w:p>
+    <w:p>
+      <w:pPr>
+        <w:pStyle w:val="ListParagraph"/>
+        <w:numPr>
+          <w:ilvl w:val="0"/>
+          <w:numId w:val="2"/>
+        </w:numPr>
+      </w:pPr>
+      <w:r>
+        <w:t>GUI: Flight Search [</w:t>
+      </w:r>
+      <w:r>
+        <w:rPr>
+          <w:i/>
+        </w:rPr>
+        <w:t>java_air.panel.flight</w:t>
+      </w:r>
+      <w:r>
+        <w:t>.</w:t>
+      </w:r>
+      <w:r>
+        <w:rPr>
+          <w:b/>
+        </w:rPr>
+        <w:t>BookTravelPanel.java</w:t>
+      </w:r>
+      <w:r>
+        <w:t>]</w:t>
+      </w:r>
+    </w:p>
+    <w:p>
+      <w:pPr>
+        <w:pStyle w:val="ListParagraph"/>
+        <w:numPr>
+          <w:ilvl w:val="0"/>
+          <w:numId w:val="2"/>
+        </w:numPr>
+      </w:pPr>
+      <w:r>
+        <w:t>GUI: Flight Detail [</w:t>
+      </w:r>
+      <w:r>
+        <w:rPr>
+          <w:i/>
+        </w:rPr>
+        <w:t>java_air.panel.flight</w:t>
+      </w:r>
+      <w:r>
+        <w:rPr>
+          <w:i/>
+        </w:rPr>
+        <w:t>.</w:t>
+      </w:r>
+      <w:r>
+        <w:rPr>
+          <w:b/>
+        </w:rPr>
+        <w:t>FlightInfoPanel.java</w:t>
+      </w:r>
+      <w:r>
+        <w:t>]</w:t>
+      </w:r>
+    </w:p>
+    <w:p>
+      <w:pPr>
+        <w:pStyle w:val="ListParagraph"/>
+        <w:numPr>
+          <w:ilvl w:val="0"/>
+          <w:numId w:val="2"/>
+        </w:numPr>
+      </w:pPr>
+      <w:r>
+        <w:t>GUI: Flight Results [</w:t>
+      </w:r>
+      <w:r>
+        <w:rPr>
+          <w:i/>
+        </w:rPr>
+        <w:t>java_air.panel.flight</w:t>
+      </w:r>
+      <w:r>
+        <w:rPr>
+          <w:i/>
+        </w:rPr>
+        <w:t>.</w:t>
+      </w:r>
+      <w:r>
+        <w:rPr>
+          <w:b/>
+        </w:rPr>
+        <w:t>FlightResultPanel.java</w:t>
+      </w:r>
+      <w:r>
+        <w:t>]</w:t>
+      </w:r>
+    </w:p>
+    <w:p>
+      <w:pPr>
+        <w:pStyle w:val="ListParagraph"/>
+        <w:numPr>
+          <w:ilvl w:val="0"/>
+          <w:numId w:val="2"/>
+        </w:numPr>
+      </w:pPr>
+      <w:r>
+        <w:t>GUI: Billing Container [</w:t>
+      </w:r>
+      <w:r>
+        <w:rPr>
+          <w:i/>
+        </w:rPr>
+        <w:t>java_air.panel.reservation</w:t>
+      </w:r>
+      <w:r>
+        <w:t>.</w:t>
+      </w:r>
+      <w:r>
+        <w:rPr>
+          <w:b/>
+        </w:rPr>
+        <w:t>ReservationBillInformationPanel.java</w:t>
+      </w:r>
+      <w:r>
+        <w:t>]</w:t>
+      </w:r>
+    </w:p>
+    <w:p>
+      <w:pPr>
+        <w:pStyle w:val="ListParagraph"/>
+        <w:numPr>
+          <w:ilvl w:val="0"/>
+          <w:numId w:val="2"/>
+        </w:numPr>
+      </w:pPr>
+      <w:r>
+        <w:t xml:space="preserve">GUI: Billing </w:t>
+      </w:r>
+      <w:r>
+        <w:t>Detail</w:t>
+      </w:r>
+      <w:r>
+        <w:t xml:space="preserve"> [</w:t>
+      </w:r>
+      <w:r>
+        <w:rPr>
+          <w:i/>
+        </w:rPr>
+        <w:t>java_air.panel.reservation</w:t>
+      </w:r>
+      <w:r>
+        <w:t>.</w:t>
+      </w:r>
+      <w:r>
+        <w:rPr>
+          <w:b/>
+        </w:rPr>
+        <w:t>ReservationBillInformDetailPanel</w:t>
+      </w:r>
+      <w:r>
+        <w:rPr>
+          <w:b/>
+        </w:rPr>
+        <w:t>.java</w:t>
+      </w:r>
+      <w:r>
+        <w:t>]</w:t>
+      </w:r>
+    </w:p>
+    <w:p>
+      <w:pPr>
+        <w:pStyle w:val="ListParagraph"/>
+        <w:numPr>
+          <w:ilvl w:val="0"/>
+          <w:numId w:val="2"/>
+        </w:numPr>
+      </w:pPr>
+      <w:r>
+        <w:t>GUI: Reservation Confirmation</w:t>
+      </w:r>
+      <w:r>
+        <w:t xml:space="preserve"> Container [</w:t>
+      </w:r>
+      <w:r>
+        <w:rPr>
+          <w:i/>
+        </w:rPr>
+        <w:t>java_air.panel.reservation</w:t>
+      </w:r>
+      <w:r>
+        <w:t>.</w:t>
+      </w:r>
+      <w:r>
+        <w:rPr>
+          <w:b/>
+        </w:rPr>
+        <w:t>ReservationConfirmationPanel</w:t>
+      </w:r>
+      <w:r>
+        <w:rPr>
+          <w:b/>
+        </w:rPr>
+        <w:t>.java</w:t>
+      </w:r>
+      <w:r>
+        <w:t>]</w:t>
+      </w:r>
+    </w:p>
+    <w:p>
+      <w:pPr>
+        <w:pStyle w:val="ListParagraph"/>
+        <w:numPr>
+          <w:ilvl w:val="0"/>
+          <w:numId w:val="2"/>
+        </w:numPr>
+      </w:pPr>
+      <w:r>
+        <w:t xml:space="preserve">GUI: </w:t>
+      </w:r>
+      <w:r>
+        <w:t>Reservation Confirmation</w:t>
+      </w:r>
+      <w:r>
+        <w:t xml:space="preserve"> [</w:t>
+      </w:r>
+      <w:r>
+        <w:rPr>
+          <w:i/>
+        </w:rPr>
+        <w:t>java_air.panel.reservation</w:t>
+      </w:r>
+      <w:r>
+        <w:t>.</w:t>
+      </w:r>
+      <w:r>
+        <w:rPr>
+          <w:b/>
+        </w:rPr>
+        <w:t>ReservationConfirmDetailPanel</w:t>
+      </w:r>
+      <w:r>
+        <w:rPr>
+          <w:b/>
+        </w:rPr>
+        <w:t>.java</w:t>
+      </w:r>
+      <w:r>
+        <w:t>]</w:t>
+      </w:r>
+    </w:p>
+    <w:p>
+      <w:pPr>
+        <w:pStyle w:val="ListParagraph"/>
+        <w:numPr>
+          <w:ilvl w:val="0"/>
+          <w:numId w:val="2"/>
+        </w:numPr>
+      </w:pPr>
+      <w:r>
+        <w:t xml:space="preserve">GUI: </w:t>
+      </w:r>
+      <w:r>
+        <w:t>Reservation Summary One-way</w:t>
+      </w:r>
+      <w:r>
+        <w:t xml:space="preserve"> [</w:t>
+      </w:r>
+      <w:r>
+        <w:rPr>
+          <w:i/>
+        </w:rPr>
+        <w:t>java_air.panel.reservation</w:t>
+      </w:r>
+      <w:r>
+        <w:t>.</w:t>
+      </w:r>
+      <w:r>
+        <w:rPr>
+          <w:b/>
+        </w:rPr>
+        <w:t>ReservationOneWayDetailPanel</w:t>
+      </w:r>
+      <w:r>
+        <w:rPr>
+          <w:b/>
+        </w:rPr>
+        <w:t>.java</w:t>
+      </w:r>
+      <w:r>
+        <w:t>]</w:t>
+      </w:r>
+    </w:p>
+    <w:p>
+      <w:pPr>
+        <w:pStyle w:val="ListParagraph"/>
+        <w:numPr>
+          <w:ilvl w:val="0"/>
+          <w:numId w:val="2"/>
+        </w:numPr>
+      </w:pPr>
+      <w:r>
+        <w:t xml:space="preserve">GUI: </w:t>
+      </w:r>
+      <w:r>
+        <w:t>Reservation</w:t>
+      </w:r>
+      <w:r>
+        <w:t xml:space="preserve"> Container [</w:t>
+      </w:r>
+      <w:r>
+        <w:rPr>
+          <w:i/>
+        </w:rPr>
+        <w:t>java_air.panel.reservation</w:t>
+      </w:r>
+      <w:r>
+        <w:t>.</w:t>
+      </w:r>
+      <w:r>
+        <w:rPr>
+          <w:b/>
+        </w:rPr>
+        <w:t>ReservationPanel</w:t>
+      </w:r>
+      <w:r>
+        <w:rPr>
+          <w:b/>
+        </w:rPr>
+        <w:t>.java</w:t>
+      </w:r>
+      <w:r>
+        <w:t>]</w:t>
+      </w:r>
+    </w:p>
+    <w:p>
+      <w:pPr>
+        <w:pStyle w:val="ListParagraph"/>
+        <w:numPr>
+          <w:ilvl w:val="0"/>
+          <w:numId w:val="2"/>
+        </w:numPr>
+      </w:pPr>
+      <w:r>
+        <w:t xml:space="preserve">GUI: </w:t>
+      </w:r>
+      <w:r>
+        <w:t>Passenger</w:t>
+      </w:r>
+      <w:r>
+        <w:t xml:space="preserve"> Container [</w:t>
+      </w:r>
+      <w:r>
+        <w:rPr>
+          <w:i/>
+        </w:rPr>
+        <w:t>java_air.panel.reservation</w:t>
+      </w:r>
+      <w:r>
+        <w:t>.</w:t>
+      </w:r>
+      <w:r>
+        <w:rPr>
+          <w:b/>
+        </w:rPr>
+        <w:t>ReservationPassengerPanel</w:t>
+      </w:r>
+      <w:r>
+        <w:rPr>
+          <w:b/>
+        </w:rPr>
+        <w:t>.java</w:t>
+      </w:r>
+      <w:r>
+        <w:t>]</w:t>
+      </w:r>
+    </w:p>
+    <w:p>
+      <w:pPr>
+        <w:pStyle w:val="ListParagraph"/>
+        <w:numPr>
+          <w:ilvl w:val="0"/>
+          <w:numId w:val="2"/>
+        </w:numPr>
+      </w:pPr>
+      <w:r>
+        <w:t xml:space="preserve">GUI: </w:t>
+      </w:r>
+      <w:r>
+        <w:t>Passenger Detail</w:t>
+      </w:r>
+      <w:r>
+        <w:t xml:space="preserve"> [</w:t>
+      </w:r>
+      <w:r>
+        <w:rPr>
+          <w:i/>
+        </w:rPr>
+        <w:t>java_air.panel.reservation</w:t>
+      </w:r>
+      <w:r>
+        <w:t>.</w:t>
+      </w:r>
+      <w:r>
+        <w:rPr>
+          <w:b/>
+        </w:rPr>
+        <w:t>ReservationPassengerDetailPanel</w:t>
+      </w:r>
+      <w:r>
+        <w:rPr>
+          <w:b/>
+        </w:rPr>
+        <w:t>.java</w:t>
+      </w:r>
+      <w:r>
+        <w:t>]</w:t>
+      </w:r>
+    </w:p>
+    <w:p>
+      <w:pPr>
+        <w:pStyle w:val="ListParagraph"/>
+        <w:numPr>
+          <w:ilvl w:val="0"/>
+          <w:numId w:val="2"/>
+        </w:numPr>
+      </w:pPr>
+      <w:r>
+        <w:t xml:space="preserve">GUI: </w:t>
+      </w:r>
+      <w:r>
+        <w:t>Reservation Summary Round-Trip</w:t>
+      </w:r>
+      <w:r>
+        <w:t xml:space="preserve"> [</w:t>
+      </w:r>
+      <w:r>
+        <w:rPr>
+          <w:i/>
+        </w:rPr>
+        <w:t>java_air.panel.reservation</w:t>
+      </w:r>
+      <w:r>
+        <w:t>.</w:t>
+      </w:r>
+      <w:r>
+        <w:rPr>
+          <w:b/>
+        </w:rPr>
+        <w:t>ReservationRoundTrip</w:t>
+      </w:r>
+      <w:r>
+        <w:rPr>
+          <w:b/>
+        </w:rPr>
+        <w:t>DetailPanel</w:t>
+      </w:r>
+      <w:r>
+        <w:rPr>
+          <w:b/>
+        </w:rPr>
+        <w:t>.java</w:t>
+      </w:r>
+      <w:r>
+        <w:t>]</w:t>
+      </w:r>
+    </w:p>
+    <w:p>
+      <w:pPr>
+        <w:pStyle w:val="ListParagraph"/>
+        <w:numPr>
+          <w:ilvl w:val="0"/>
+          <w:numId w:val="2"/>
+        </w:numPr>
+      </w:pPr>
+      <w:r>
+        <w:t xml:space="preserve">GUI: Passenger </w:t>
+      </w:r>
+      <w:r>
+        <w:t xml:space="preserve">Input </w:t>
+      </w:r>
+      <w:r>
+        <w:t>[</w:t>
+      </w:r>
+      <w:r>
+        <w:rPr>
+          <w:i/>
+        </w:rPr>
+        <w:t>java_air.panel.reservation</w:t>
+      </w:r>
+      <w:r>
+        <w:t>.</w:t>
+      </w:r>
+      <w:r>
+        <w:rPr>
+          <w:b/>
+        </w:rPr>
+        <w:t>ReservationSinglePassengerPanel</w:t>
+      </w:r>
+      <w:r>
+        <w:rPr>
+          <w:b/>
+        </w:rPr>
+        <w:t>.java</w:t>
+      </w:r>
+      <w:r>
+        <w:t>]</w:t>
+      </w:r>
+    </w:p>
+    <w:p>
+      <w:pPr>
+        <w:pStyle w:val="ListParagraph"/>
+        <w:numPr>
+          <w:ilvl w:val="0"/>
+          <w:numId w:val="2"/>
+        </w:numPr>
+      </w:pPr>
+      <w:r>
+        <w:t xml:space="preserve">GUI: </w:t>
+      </w:r>
+      <w:r>
+        <w:t>Confirmation Passenger</w:t>
+      </w:r>
+      <w:r>
+        <w:t xml:space="preserve"> [</w:t>
+      </w:r>
+      <w:r>
+        <w:rPr>
+          <w:i/>
+        </w:rPr>
+        <w:t>java_air.panel.reservation</w:t>
+      </w:r>
+      <w:r>
+        <w:t>.</w:t>
+      </w:r>
+      <w:r>
+        <w:rPr>
+          <w:b/>
+        </w:rPr>
+        <w:t>ReservationSinglePassengerConfirmPanel</w:t>
+      </w:r>
+      <w:r>
+        <w:rPr>
+          <w:b/>
+        </w:rPr>
+        <w:t>.java</w:t>
+      </w:r>
+      <w:r>
+        <w:t>]</w:t>
+      </w:r>
+    </w:p>
+    <w:p>
+      <w:pPr>
+        <w:pStyle w:val="ListParagraph"/>
+        <w:numPr>
+          <w:ilvl w:val="0"/>
+          <w:numId w:val="2"/>
+        </w:numPr>
+      </w:pPr>
+      <w:r>
+        <w:t>Model</w:t>
+      </w:r>
+      <w:r>
+        <w:t>: [</w:t>
+      </w:r>
+      <w:r>
+        <w:rPr>
+          <w:i/>
+        </w:rPr>
+        <w:t>java_air.panel.reservation</w:t>
+      </w:r>
+      <w:r>
+        <w:t>.</w:t>
+      </w:r>
+      <w:r>
+        <w:rPr>
+          <w:b/>
+        </w:rPr>
+        <w:t>TextPrompt</w:t>
+      </w:r>
+      <w:r>
+        <w:rPr>
+          <w:b/>
+        </w:rPr>
+        <w:t>.java</w:t>
+      </w:r>
+      <w:r>
+        <w:t>]</w:t>
+      </w:r>
+    </w:p>
+    <w:p>
+      <w:pPr>
+        <w:pStyle w:val="ListParagraph"/>
+        <w:numPr>
+          <w:ilvl w:val="0"/>
+          <w:numId w:val="2"/>
+        </w:numPr>
+      </w:pPr>
+      <w:r>
+        <w:t>Model: [</w:t>
+      </w:r>
+      <w:r>
+        <w:rPr>
+          <w:i/>
+        </w:rPr>
+        <w:t>java_air.panel.reservation</w:t>
+      </w:r>
+      <w:r>
+        <w:t>.</w:t>
+      </w:r>
+      <w:r>
+        <w:rPr>
+          <w:b/>
+        </w:rPr>
+        <w:t>PriceCalculator</w:t>
+      </w:r>
+      <w:r>
+        <w:rPr>
+          <w:b/>
+        </w:rPr>
+        <w:t>.java</w:t>
+      </w:r>
+      <w:r>
+        <w:t>]</w:t>
+      </w:r>
+    </w:p>
+    <w:p>
+      <w:pPr>
+        <w:pStyle w:val="Heading2"/>
+      </w:pPr>
+      <w:r>
+        <w:t>Assignment for Steve Jia</w:t>
+      </w:r>
+    </w:p>
+    <w:p>
+      <w:r>
+        <w:tab/>
+        <w:t>Steve will be responsible for the following code base units:</w:t>
+      </w:r>
+    </w:p>
+    <w:p>
+      <w:pPr>
+        <w:pStyle w:val="ListParagraph"/>
+        <w:numPr>
+          <w:ilvl w:val="0"/>
+          <w:numId w:val="2"/>
+        </w:numPr>
+      </w:pPr>
+      <w:r>
+        <w:t>Controller: [</w:t>
+      </w:r>
+      <w:r>
+        <w:rPr>
+          <w:i/>
+        </w:rPr>
+        <w:t>java_air.database</w:t>
+      </w:r>
+      <w:r>
+        <w:t>.</w:t>
+      </w:r>
+      <w:r>
+        <w:rPr>
+          <w:b/>
+        </w:rPr>
+        <w:t>DataClient.java</w:t>
+      </w:r>
+      <w:r>
+        <w:t>]</w:t>
+      </w:r>
+    </w:p>
+    <w:p>
+      <w:pPr>
+        <w:pStyle w:val="ListParagraph"/>
+        <w:numPr>
+          <w:ilvl w:val="0"/>
+          <w:numId w:val="2"/>
+        </w:numPr>
+      </w:pPr>
+      <w:r>
+        <w:t>GUI: About [</w:t>
+      </w:r>
+      <w:r>
+        <w:rPr>
+          <w:i/>
+        </w:rPr>
+        <w:t>java_air.main</w:t>
+      </w:r>
+      <w:r>
+        <w:t>.</w:t>
+      </w:r>
+      <w:r>
+        <w:rPr>
+          <w:b/>
+        </w:rPr>
+        <w:t>AboutPanel.java</w:t>
+      </w:r>
+      <w:r>
+        <w:t>]</w:t>
+      </w:r>
+    </w:p>
+    <w:p>
+      <w:pPr>
+        <w:pStyle w:val="ListParagraph"/>
+        <w:numPr>
+          <w:ilvl w:val="0"/>
+          <w:numId w:val="2"/>
+        </w:numPr>
+      </w:pPr>
+      <w:r>
+        <w:t xml:space="preserve">Model: </w:t>
+      </w:r>
+      <w:r>
+        <w:t>[</w:t>
+      </w:r>
+      <w:r>
+        <w:rPr>
+          <w:i/>
+        </w:rPr>
+        <w:t>java_air.main</w:t>
+      </w:r>
+      <w:r>
+        <w:t>.</w:t>
+      </w:r>
+      <w:r>
+        <w:rPr>
+          <w:b/>
+        </w:rPr>
+        <w:t>Aircraft</w:t>
+      </w:r>
+      <w:r>
+        <w:rPr>
+          <w:b/>
+        </w:rPr>
+        <w:t>.java</w:t>
+      </w:r>
+      <w:r>
+        <w:t>]</w:t>
+      </w:r>
+    </w:p>
+    <w:p>
+      <w:pPr>
+        <w:pStyle w:val="ListParagraph"/>
+        <w:numPr>
+          <w:ilvl w:val="0"/>
+          <w:numId w:val="2"/>
+        </w:numPr>
+      </w:pPr>
+      <w:r>
+        <w:t xml:space="preserve">Model: </w:t>
+      </w:r>
+      <w:r>
+        <w:t>[</w:t>
+      </w:r>
+      <w:r>
+        <w:rPr>
+          <w:i/>
+        </w:rPr>
+        <w:t>java_air.main</w:t>
+      </w:r>
+      <w:r>
+        <w:t>.</w:t>
+      </w:r>
+      <w:r>
+        <w:rPr>
+          <w:b/>
+        </w:rPr>
+        <w:t>Customer</w:t>
+      </w:r>
+      <w:r>
+        <w:rPr>
+          <w:b/>
+        </w:rPr>
+        <w:t>.java</w:t>
+      </w:r>
+      <w:r>
+        <w:t>]</w:t>
+      </w:r>
+    </w:p>
+    <w:p>
+      <w:pPr>
+        <w:pStyle w:val="ListParagraph"/>
+        <w:numPr>
+          <w:ilvl w:val="0"/>
+          <w:numId w:val="2"/>
+        </w:numPr>
+      </w:pPr>
+      <w:r>
+        <w:t xml:space="preserve">Controller: </w:t>
+      </w:r>
+      <w:r>
+        <w:t>[</w:t>
+      </w:r>
+      <w:r>
+        <w:rPr>
+          <w:i/>
+        </w:rPr>
+        <w:t>java_air.main</w:t>
+      </w:r>
+      <w:r>
+        <w:t>.</w:t>
+      </w:r>
+      <w:r>
+        <w:rPr>
+          <w:b/>
+        </w:rPr>
+        <w:t>ComboBoxRenderer</w:t>
+      </w:r>
+      <w:r>
+        <w:rPr>
+          <w:b/>
+        </w:rPr>
+        <w:t>.java</w:t>
+      </w:r>
+      <w:r>
+        <w:t>]</w:t>
+      </w:r>
+    </w:p>
+    <w:p>
+      <w:pPr>
+        <w:pStyle w:val="ListParagraph"/>
+        <w:numPr>
+          <w:ilvl w:val="0"/>
+          <w:numId w:val="2"/>
+        </w:numPr>
+      </w:pPr>
+      <w:r>
+        <w:t xml:space="preserve">Controller: </w:t>
+      </w:r>
+      <w:r>
+        <w:t>[</w:t>
+      </w:r>
+      <w:r>
+        <w:rPr>
+          <w:i/>
+        </w:rPr>
+        <w:t>java_air.main</w:t>
+      </w:r>
+      <w:r>
+        <w:t>.</w:t>
+      </w:r>
+      <w:r>
+        <w:rPr>
+          <w:b/>
+        </w:rPr>
+        <w:t>DataLabelFormatter</w:t>
+      </w:r>
+      <w:r>
+        <w:rPr>
+          <w:b/>
+        </w:rPr>
+        <w:t>.java</w:t>
+      </w:r>
+      <w:r>
+        <w:t>]</w:t>
+      </w:r>
+    </w:p>
+    <w:p>
+      <w:pPr>
+        <w:pStyle w:val="ListParagraph"/>
+        <w:numPr>
+          <w:ilvl w:val="0"/>
+          <w:numId w:val="2"/>
+        </w:numPr>
+      </w:pPr>
+      <w:r>
+        <w:t xml:space="preserve">Model: </w:t>
+      </w:r>
+      <w:r>
+        <w:t>[</w:t>
+      </w:r>
+      <w:r>
+        <w:rPr>
+          <w:i/>
+        </w:rPr>
+        <w:t>java_air.main</w:t>
+      </w:r>
+      <w:r>
+        <w:t>.</w:t>
+      </w:r>
+      <w:r>
+        <w:rPr>
+          <w:b/>
+        </w:rPr>
+        <w:t>Employee</w:t>
+      </w:r>
+      <w:r>
+        <w:rPr>
+          <w:b/>
+        </w:rPr>
+        <w:t>.java</w:t>
+      </w:r>
+      <w:r>
+        <w:t>]</w:t>
+      </w:r>
+    </w:p>
+    <w:p>
+      <w:pPr>
+        <w:pStyle w:val="ListParagraph"/>
+        <w:numPr>
+          <w:ilvl w:val="0"/>
+          <w:numId w:val="2"/>
+        </w:numPr>
+      </w:pPr>
+      <w:r>
+        <w:t xml:space="preserve">Model: </w:t>
+      </w:r>
+      <w:r>
+        <w:t>[</w:t>
+      </w:r>
+      <w:r>
+        <w:rPr>
+          <w:i/>
+        </w:rPr>
+        <w:t>java_air.main</w:t>
+      </w:r>
+      <w:r>
+        <w:t>.</w:t>
+      </w:r>
+      <w:r>
+        <w:rPr>
+          <w:b/>
+        </w:rPr>
+        <w:t>Flight</w:t>
+      </w:r>
+      <w:r>
+        <w:rPr>
+          <w:b/>
+        </w:rPr>
+        <w:t>.java</w:t>
+      </w:r>
+      <w:r>
+        <w:t>]</w:t>
+      </w:r>
+    </w:p>
+    <w:p>
+      <w:pPr>
+        <w:pStyle w:val="ListParagraph"/>
+        <w:numPr>
+          <w:ilvl w:val="0"/>
+          <w:numId w:val="2"/>
+        </w:numPr>
+      </w:pPr>
+      <w:r>
+        <w:t xml:space="preserve">Model: </w:t>
+      </w:r>
+      <w:r>
+        <w:t>[</w:t>
+      </w:r>
+      <w:r>
+        <w:rPr>
+          <w:i/>
+        </w:rPr>
+        <w:t>java_air.main</w:t>
+      </w:r>
+      <w:r>
+        <w:t>.</w:t>
+      </w:r>
+      <w:r>
+        <w:rPr>
+          <w:b/>
+        </w:rPr>
+        <w:t>Global</w:t>
+      </w:r>
+      <w:r>
+        <w:rPr>
+          <w:b/>
+        </w:rPr>
+        <w:t>.java</w:t>
+      </w:r>
+      <w:r>
+        <w:t>]</w:t>
+      </w:r>
+    </w:p>
+    <w:p>
+      <w:pPr>
+        <w:pStyle w:val="ListParagraph"/>
+        <w:numPr>
+          <w:ilvl w:val="0"/>
+          <w:numId w:val="2"/>
+        </w:numPr>
+      </w:pPr>
+      <w:r>
+        <w:t xml:space="preserve">Model/Controller: </w:t>
+      </w:r>
+      <w:r>
+        <w:t>[</w:t>
+      </w:r>
+      <w:r>
+        <w:rPr>
+          <w:i/>
+        </w:rPr>
+        <w:t>java_air.main</w:t>
+      </w:r>
+      <w:r>
+        <w:t>.</w:t>
+      </w:r>
+      <w:r>
+        <w:rPr>
+          <w:b/>
+        </w:rPr>
+        <w:t>JavaAirApp</w:t>
+      </w:r>
+      <w:r>
+        <w:rPr>
+          <w:b/>
+        </w:rPr>
+        <w:t>.java</w:t>
+      </w:r>
+      <w:r>
+        <w:t>]</w:t>
+      </w:r>
+    </w:p>
+    <w:p>
+      <w:pPr>
+        <w:pStyle w:val="ListParagraph"/>
+        <w:numPr>
+          <w:ilvl w:val="0"/>
+          <w:numId w:val="2"/>
+        </w:numPr>
+      </w:pPr>
+      <w:r>
+        <w:t xml:space="preserve">Model: </w:t>
+      </w:r>
+      <w:r>
+        <w:t>[</w:t>
+      </w:r>
+      <w:r>
+        <w:rPr>
+          <w:i/>
+        </w:rPr>
+        <w:t>java_air.main</w:t>
+      </w:r>
+      <w:r>
+        <w:t>.</w:t>
+      </w:r>
+      <w:r>
+        <w:rPr>
+          <w:b/>
+        </w:rPr>
+        <w:t>Customer</w:t>
+      </w:r>
+      <w:r>
+        <w:rPr>
+          <w:b/>
+        </w:rPr>
+        <w:t>.java</w:t>
+      </w:r>
+      <w:r>
+        <w:t>]</w:t>
+      </w:r>
+    </w:p>
+    <w:p>
+      <w:pPr>
+        <w:pStyle w:val="ListParagraph"/>
+        <w:numPr>
+          <w:ilvl w:val="0"/>
+          <w:numId w:val="2"/>
+        </w:numPr>
+      </w:pPr>
+      <w:r>
+        <w:t>Model: [</w:t>
+      </w:r>
+      <w:r>
+        <w:rPr>
+          <w:i/>
+        </w:rPr>
+        <w:t>java_air.panel.reservation</w:t>
+      </w:r>
+      <w:r>
+        <w:t>.</w:t>
+      </w:r>
+      <w:r>
+        <w:rPr>
+          <w:b/>
+        </w:rPr>
+        <w:t>Reservation.java</w:t>
+      </w:r>
+      <w:r>
+        <w:t>]</w:t>
+      </w:r>
+    </w:p>
+    <w:p>
+      <w:pPr>
+        <w:pStyle w:val="ListParagraph"/>
+        <w:numPr>
+          <w:ilvl w:val="0"/>
+          <w:numId w:val="2"/>
+        </w:numPr>
+      </w:pPr>
+      <w:r>
+        <w:t>GUI: Flights Status [</w:t>
+      </w:r>
+      <w:r>
+        <w:rPr>
+          <w:i/>
+        </w:rPr>
+        <w:t>java_air.main</w:t>
+      </w:r>
+      <w:r>
+        <w:t>.</w:t>
+      </w:r>
+      <w:r>
+        <w:rPr>
+          <w:b/>
+        </w:rPr>
+        <w:t>FlightStatusPanel.java</w:t>
+      </w:r>
+      <w:r>
+        <w:t>]</w:t>
+      </w:r>
+    </w:p>
+    <w:p>
+      <w:pPr>
+        <w:pStyle w:val="ListParagraph"/>
+        <w:numPr>
+          <w:ilvl w:val="0"/>
+          <w:numId w:val="2"/>
+        </w:numPr>
+      </w:pPr>
+      <w:r>
+        <w:t>All database insert/update integration</w:t>
+      </w:r>
+      <w:r>
+        <w:t xml:space="preserve"> code</w:t>
+      </w:r>
+    </w:p>
+    <w:p>
+      <w:pPr>
+        <w:pStyle w:val="ListParagraph"/>
+        <w:numPr>
+          <w:ilvl w:val="0"/>
+          <w:numId w:val="2"/>
+        </w:numPr>
+      </w:pPr>
+      <w:r>
+        <w:t>All GUI controller code</w:t>
+      </w:r>
+    </w:p>
+    <w:p>
+      <w:pPr>
+        <w:pStyle w:val="ListParagraph"/>
+        <w:numPr>
+          <w:ilvl w:val="0"/>
+          <w:numId w:val="2"/>
+        </w:numPr>
+      </w:pPr>
+      <w:r>
+        <w:lastRenderedPageBreak/>
+        <w:t>GUI exchange</w:t>
+      </w:r>
+      <w:r>
+        <w:t>/menu buttons</w:t>
+      </w:r>
+      <w:r>
+        <w:t xml:space="preserve"> behavior code</w:t>
+      </w:r>
+    </w:p>
+    <w:p>
+      <w:pPr>
+        <w:pStyle w:val="ListParagraph"/>
+        <w:numPr>
+          <w:ilvl w:val="0"/>
+          <w:numId w:val="2"/>
+        </w:numPr>
+      </w:pPr>
+      <w:r>
+        <w:t>User input-check code</w:t>
+      </w:r>
+    </w:p>
+    <w:p>
+      <w:pPr>
+        <w:pStyle w:val="Heading2"/>
+      </w:pPr>
+      <w:r>
+        <w:t xml:space="preserve">Assignment for Matt </w:t>
       </w:r>
       <w:proofErr w:type="spellStart"/>
       <w:r>
-        <w:t>Erxleben</w:t>
+        <w:t>Moscatel</w:t>
       </w:r>
       <w:proofErr w:type="spellEnd"/>
-    </w:p>
-    <w:p>
-      <w:pPr>
-        <w:ind w:firstLine="720"/>
-      </w:pPr>
-      <w:r>
-        <w:t>Amy will be responsible for the following code base units:</w:t>
-      </w:r>
-    </w:p>
-    <w:p>
-      <w:pPr>
-        <w:pStyle w:val="ListParagraph"/>
-        <w:numPr>
-          <w:ilvl w:val="0"/>
-          <w:numId w:val="2"/>
-        </w:numPr>
-      </w:pPr>
-      <w:r>
-        <w:t xml:space="preserve">GUI: Menu Bar </w:t>
-      </w:r>
+      <w:r>
+        <w:t xml:space="preserve"> and Xu Wu</w:t>
+      </w:r>
+    </w:p>
+    <w:p>
       <w:r>
         <w:tab/>
-        <w:t>[MenuBannerPanel.java]</w:t>
-      </w:r>
-    </w:p>
-    <w:p>
-      <w:pPr>
-        <w:pStyle w:val="ListParagraph"/>
-        <w:numPr>
-          <w:ilvl w:val="0"/>
-          <w:numId w:val="2"/>
-        </w:numPr>
-      </w:pPr>
-      <w:r>
-        <w:t>GUI: Home</w:t>
-      </w:r>
+        <w:t>Matt and Xu will be responsible for the following code base units:</w:t>
+      </w:r>
+    </w:p>
+    <w:p>
+      <w:pPr>
+        <w:pStyle w:val="ListParagraph"/>
+        <w:numPr>
+          <w:ilvl w:val="0"/>
+          <w:numId w:val="2"/>
+        </w:numPr>
+      </w:pPr>
+      <w:r>
+        <w:t>Database design</w:t>
+      </w:r>
+    </w:p>
+    <w:p>
+      <w:pPr>
+        <w:pStyle w:val="ListParagraph"/>
+        <w:numPr>
+          <w:ilvl w:val="0"/>
+          <w:numId w:val="2"/>
+        </w:numPr>
+      </w:pPr>
+      <w:r>
+        <w:t>Test: [</w:t>
+      </w:r>
+      <w:r>
+        <w:rPr>
+          <w:b/>
+        </w:rPr>
+        <w:t>AccountConfirmationPanelTest.java</w:t>
+      </w:r>
+      <w:r>
+        <w:t>]</w:t>
+      </w:r>
+    </w:p>
+    <w:p>
+      <w:pPr>
+        <w:pStyle w:val="ListParagraph"/>
+        <w:numPr>
+          <w:ilvl w:val="0"/>
+          <w:numId w:val="2"/>
+        </w:numPr>
+      </w:pPr>
+      <w:r>
+        <w:t>Test: [</w:t>
+      </w:r>
+      <w:r>
+        <w:rPr>
+          <w:b/>
+        </w:rPr>
+        <w:t>AircraftTest.java</w:t>
+      </w:r>
+      <w:r>
+        <w:t>]</w:t>
+      </w:r>
+    </w:p>
+    <w:p>
+      <w:pPr>
+        <w:pStyle w:val="ListParagraph"/>
+        <w:numPr>
+          <w:ilvl w:val="0"/>
+          <w:numId w:val="2"/>
+        </w:numPr>
+      </w:pPr>
+      <w:r>
+        <w:t>Test: [</w:t>
+      </w:r>
+      <w:r>
+        <w:rPr>
+          <w:b/>
+        </w:rPr>
+        <w:t>CustomerTest.java</w:t>
+      </w:r>
+      <w:r>
+        <w:t>]</w:t>
+      </w:r>
+    </w:p>
+    <w:p>
+      <w:pPr>
+        <w:pStyle w:val="ListParagraph"/>
+        <w:numPr>
+          <w:ilvl w:val="0"/>
+          <w:numId w:val="2"/>
+        </w:numPr>
+      </w:pPr>
+      <w:r>
+        <w:t>Test: [</w:t>
+      </w:r>
+      <w:r>
+        <w:rPr>
+          <w:b/>
+        </w:rPr>
+        <w:t>FlightSearchTest.java</w:t>
+      </w:r>
+      <w:r>
+        <w:t>]</w:t>
+      </w:r>
+    </w:p>
+    <w:p>
+      <w:pPr>
+        <w:pStyle w:val="ListParagraph"/>
+        <w:numPr>
+          <w:ilvl w:val="0"/>
+          <w:numId w:val="2"/>
+        </w:numPr>
+      </w:pPr>
+      <w:r>
+        <w:t>Other testing classes</w:t>
+      </w:r>
+    </w:p>
+    <w:p>
+      <w:pPr>
+        <w:pStyle w:val="Heading2"/>
+      </w:pPr>
+      <w:r>
+        <w:t xml:space="preserve">Assignment for </w:t>
+      </w:r>
+      <w:proofErr w:type="spellStart"/>
+      <w:r>
+        <w:t>Yuwei</w:t>
+      </w:r>
+      <w:proofErr w:type="spellEnd"/>
+      <w:r>
+        <w:t xml:space="preserve"> Cao and Guoyu Qi</w:t>
+      </w:r>
+    </w:p>
+    <w:p>
       <w:r>
         <w:tab/>
       </w:r>
-      <w:r>
-        <w:tab/>
-        <w:t>[HomePanel.java]</w:t>
-      </w:r>
-    </w:p>
-    <w:p>
-      <w:pPr>
-        <w:pStyle w:val="ListParagraph"/>
-        <w:numPr>
-          <w:ilvl w:val="0"/>
-          <w:numId w:val="2"/>
-        </w:numPr>
-      </w:pPr>
-      <w:r>
-        <w:t>GUI: Registration Confirmation [AccountConfirmationPanel.java]</w:t>
-      </w:r>
-    </w:p>
-    <w:p>
-      <w:pPr>
-        <w:pStyle w:val="ListParagraph"/>
-        <w:numPr>
-          <w:ilvl w:val="0"/>
-          <w:numId w:val="2"/>
-        </w:numPr>
-      </w:pPr>
-      <w:r>
-        <w:t>GUI: Account Landing [AccountWelcomePanel.java]</w:t>
-      </w:r>
-    </w:p>
-    <w:p>
-      <w:pPr>
-        <w:pStyle w:val="ListParagraph"/>
-        <w:numPr>
-          <w:ilvl w:val="0"/>
-          <w:numId w:val="2"/>
-        </w:numPr>
-      </w:pPr>
-      <w:r>
-        <w:t>GUI: Reservation Check In [CheckInPanel.java]</w:t>
-      </w:r>
-    </w:p>
-    <w:p>
-      <w:pPr>
-        <w:pStyle w:val="ListParagraph"/>
-        <w:numPr>
-          <w:ilvl w:val="0"/>
-          <w:numId w:val="2"/>
-        </w:numPr>
-      </w:pPr>
-      <w:r>
-        <w:t>GUI: Flight Search [FlightSearchPanel.java]</w:t>
-      </w:r>
-    </w:p>
-    <w:p>
-      <w:pPr>
-        <w:pStyle w:val="ListParagraph"/>
-        <w:numPr>
-          <w:ilvl w:val="0"/>
-          <w:numId w:val="2"/>
-        </w:numPr>
-      </w:pPr>
-      <w:r>
-        <w:t xml:space="preserve">GUI: </w:t>
-      </w:r>
-      <w:r>
-        <w:t>Flight Search Result [FlightResultsPanel.java]</w:t>
-      </w:r>
-    </w:p>
-    <w:p>
-      <w:pPr>
-        <w:pStyle w:val="ListParagraph"/>
-        <w:numPr>
-          <w:ilvl w:val="0"/>
-          <w:numId w:val="2"/>
-        </w:numPr>
-      </w:pPr>
-      <w:r>
-        <w:t>GUI: Login Landing [LoginLandingPanel.java]</w:t>
-      </w:r>
-    </w:p>
-    <w:p>
-      <w:pPr>
-        <w:pStyle w:val="ListParagraph"/>
-        <w:numPr>
-          <w:ilvl w:val="0"/>
-          <w:numId w:val="2"/>
-        </w:numPr>
-      </w:pPr>
-      <w:r>
-        <w:t xml:space="preserve">GUI: </w:t>
-      </w:r>
-      <w:bookmarkStart w:id="0" w:name="_GoBack"/>
-      <w:bookmarkEnd w:id="0"/>
-    </w:p>
-    <w:p>
-      <w:pPr>
-        <w:pStyle w:val="Heading2"/>
-      </w:pPr>
-      <w:r>
-        <w:t>Assignment for Rui Zhang</w:t>
-      </w:r>
-    </w:p>
-    <w:p>
-      <w:pPr>
-        <w:pStyle w:val="Heading2"/>
-      </w:pPr>
-      <w:r>
-        <w:t>Assignment for Steve Jia</w:t>
-      </w:r>
-    </w:p>
-    <w:p>
-      <w:pPr>
-        <w:pStyle w:val="Heading2"/>
-      </w:pPr>
-      <w:r>
-        <w:t xml:space="preserve">Assignment for Matt </w:t>
-      </w:r>
       <w:proofErr w:type="spellStart"/>
       <w:r>
-        <w:t>Moscatel</w:t>
+        <w:t>Yuwei</w:t>
       </w:r>
       <w:proofErr w:type="spellEnd"/>
       <w:r>
-        <w:t xml:space="preserve"> and Xu Wu</w:t>
-      </w:r>
-    </w:p>
-    <w:p>
-      <w:pPr>
-        <w:pStyle w:val="Heading2"/>
-      </w:pPr>
-      <w:r>
-        <w:t xml:space="preserve">Assignment for </w:t>
-      </w:r>
-      <w:proofErr w:type="spellStart"/>
-      <w:r>
-        <w:t>Yuwei</w:t>
-      </w:r>
-      <w:proofErr w:type="spellEnd"/>
-      <w:r>
-        <w:t xml:space="preserve"> Cao and Guoyu Qi</w:t>
+        <w:t xml:space="preserve"> and Guoyu will be responsible for the following code base units:</w:t>
+      </w:r>
+    </w:p>
+    <w:p>
+      <w:pPr>
+        <w:pStyle w:val="ListParagraph"/>
+        <w:numPr>
+          <w:ilvl w:val="0"/>
+          <w:numId w:val="2"/>
+        </w:numPr>
+      </w:pPr>
+      <w:r>
+        <w:t>Assist Matt and Xu in developing test classes</w:t>
+      </w:r>
+    </w:p>
+    <w:p>
+      <w:pPr>
+        <w:pStyle w:val="ListParagraph"/>
+        <w:numPr>
+          <w:ilvl w:val="0"/>
+          <w:numId w:val="2"/>
+        </w:numPr>
+      </w:pPr>
+      <w:r>
+        <w:t>Help button behavior in [</w:t>
+      </w:r>
+      <w:r>
+        <w:rPr>
+          <w:b/>
+        </w:rPr>
+        <w:t>MenuBannerPanel.java</w:t>
+      </w:r>
+      <w:r>
+        <w:t>]</w:t>
+      </w:r>
+    </w:p>
+    <w:p>
+      <w:pPr>
+        <w:pStyle w:val="ListParagraph"/>
+        <w:numPr>
+          <w:ilvl w:val="0"/>
+          <w:numId w:val="2"/>
+        </w:numPr>
+      </w:pPr>
+      <w:r>
+        <w:t>GUI: [</w:t>
+      </w:r>
+      <w:r>
+        <w:rPr>
+          <w:i/>
+        </w:rPr>
+        <w:t>java_air.main</w:t>
+      </w:r>
+      <w:r>
+        <w:t>.</w:t>
+      </w:r>
+      <w:r>
+        <w:rPr>
+          <w:b/>
+        </w:rPr>
+        <w:t>MaintainListFrame.java</w:t>
+      </w:r>
+      <w:r>
+        <w:t>]</w:t>
+      </w:r>
+    </w:p>
+    <w:p>
+      <w:pPr>
+        <w:pStyle w:val="ListParagraph"/>
+        <w:numPr>
+          <w:ilvl w:val="0"/>
+          <w:numId w:val="2"/>
+        </w:numPr>
+      </w:pPr>
+      <w:r>
+        <w:t>Test: [</w:t>
+      </w:r>
+      <w:r>
+        <w:rPr>
+          <w:b/>
+        </w:rPr>
+        <w:t>MaintainListTest.java</w:t>
+      </w:r>
+      <w:r>
+        <w:t>]</w:t>
+      </w:r>
+    </w:p>
+    <w:p>
+      <w:pPr>
+        <w:pStyle w:val="ListParagraph"/>
+        <w:numPr>
+          <w:ilvl w:val="0"/>
+          <w:numId w:val="2"/>
+        </w:numPr>
+      </w:pPr>
+      <w:r>
+        <w:t>Other testing classes</w:t>
       </w:r>
     </w:p>
     <w:sectPr>
@@ -1763,7 +4456,7 @@
         <w:rFonts w:ascii="Calibri" w:eastAsiaTheme="minorEastAsia" w:hAnsi="Calibri" w:cs="Calibri" w:hint="default"/>
       </w:rPr>
     </w:lvl>
-    <w:lvl w:ilvl="1" w:tplc="04090003" w:tentative="1">
+    <w:lvl w:ilvl="1" w:tplc="04090003">
       <w:start w:val="1"/>
       <w:numFmt w:val="bullet"/>
       <w:lvlText w:val="o"/>
@@ -2942,7 +5635,7 @@
 </file>
 
 <file path=customXml/itemProps2.xml><?xml version="1.0" encoding="utf-8"?>
-<ds:datastoreItem xmlns:ds="http://schemas.openxmlformats.org/officeDocument/2006/customXml" ds:itemID="{40E5453F-EEAC-4BF9-AC2F-8D4374A49307}">
+<ds:datastoreItem xmlns:ds="http://schemas.openxmlformats.org/officeDocument/2006/customXml" ds:itemID="{B8C9A85E-FD49-4BA3-BE2F-BE1B7584D2C3}">
   <ds:schemaRefs>
     <ds:schemaRef ds:uri="http://schemas.openxmlformats.org/officeDocument/2006/bibliography"/>
   </ds:schemaRefs>

</xml_diff>